<commit_message>
UnoApiXmlTest: merge parseExport from ChartTest
Reuse existing mechanism to handle chart file names in tests.
See https://lists.freedesktop.org/archives/libreoffice/2023-February/089995.html
and 0236a09d73b49ee689e42814bd4c2a8da4d570ae
"fix chart export tests correctly
we have a static counter that increments chart export file names. So
only the first exported file gets the file name chart1.xml and all the
following charts are incremented by one even if they are in a different
file."

Also add an assert to warn developers only 1 chart is allow per sample
document when parsing them.
Adapt a few tests to follow this rule and change file document
from testMultipleChart.docx to testExternalData.docx because
the name was misleading

Change-Id: Id7282049796f2b05492ab70b50c80065a99439be
Reviewed-on: https://gerrit.libreoffice.org/c/core/+/148065
Tested-by: Jenkins
Reviewed-by: Xisco Fauli <xiscofauli@libreoffice.org>
</commit_message>
<xml_diff>
--- a/chart2/qa/extras/data/docx/MSO_axis_position.docx
+++ b/chart2/qa/extras/data/docx/MSO_axis_position.docx
@@ -1,6 +1,6 @@
 
 <file path=word/document.xml><?xml version="1.0" encoding="utf-8"?>
-<w:document xmlns:wpc="http://schemas.microsoft.com/office/word/2010/wordprocessingCanvas" xmlns:cx="http://schemas.microsoft.com/office/drawing/2014/chartex" xmlns:cx1="http://schemas.microsoft.com/office/drawing/2015/9/8/chartex" xmlns:cx2="http://schemas.microsoft.com/office/drawing/2015/10/21/chartex" xmlns:cx3="http://schemas.microsoft.com/office/drawing/2016/5/9/chartex" xmlns:cx4="http://schemas.microsoft.com/office/drawing/2016/5/10/chartex" xmlns:cx5="http://schemas.microsoft.com/office/drawing/2016/5/11/chartex" xmlns:cx6="http://schemas.microsoft.com/office/drawing/2016/5/12/chartex" xmlns:cx7="http://schemas.microsoft.com/office/drawing/2016/5/13/chartex" xmlns:cx8="http://schemas.microsoft.com/office/drawing/2016/5/14/chartex" xmlns:mc="http://schemas.openxmlformats.org/markup-compatibility/2006" xmlns:aink="http://schemas.microsoft.com/office/drawing/2016/ink" xmlns:am3d="http://schemas.microsoft.com/office/drawing/2017/model3d" xmlns:o="urn:schemas-microsoft-com:office:office" xmlns:r="http://schemas.openxmlformats.org/officeDocument/2006/relationships" xmlns:m="http://schemas.openxmlformats.org/officeDocument/2006/math" xmlns:v="urn:schemas-microsoft-com:vml" xmlns:wp14="http://schemas.microsoft.com/office/word/2010/wordprocessingDrawing" xmlns:wp="http://schemas.openxmlformats.org/drawingml/2006/wordprocessingDrawing" xmlns:w10="urn:schemas-microsoft-com:office:word" xmlns:w="http://schemas.openxmlformats.org/wordprocessingml/2006/main" xmlns:w14="http://schemas.microsoft.com/office/word/2010/wordml" xmlns:w15="http://schemas.microsoft.com/office/word/2012/wordml" xmlns:w16cid="http://schemas.microsoft.com/office/word/2016/wordml/cid" xmlns:w16se="http://schemas.microsoft.com/office/word/2015/wordml/symex" xmlns:wpg="http://schemas.microsoft.com/office/word/2010/wordprocessingGroup" xmlns:wpi="http://schemas.microsoft.com/office/word/2010/wordprocessingInk" xmlns:wne="http://schemas.microsoft.com/office/word/2006/wordml" xmlns:wps="http://schemas.microsoft.com/office/word/2010/wordprocessingShape" mc:Ignorable="w14 w15 w16se w16cid wp14">
+<w:document xmlns:wpc="http://schemas.microsoft.com/office/word/2010/wordprocessingCanvas" xmlns:cx="http://schemas.microsoft.com/office/drawing/2014/chartex" xmlns:cx1="http://schemas.microsoft.com/office/drawing/2015/9/8/chartex" xmlns:cx2="http://schemas.microsoft.com/office/drawing/2015/10/21/chartex" xmlns:cx3="http://schemas.microsoft.com/office/drawing/2016/5/9/chartex" xmlns:cx4="http://schemas.microsoft.com/office/drawing/2016/5/10/chartex" xmlns:cx5="http://schemas.microsoft.com/office/drawing/2016/5/11/chartex" xmlns:cx6="http://schemas.microsoft.com/office/drawing/2016/5/12/chartex" xmlns:cx7="http://schemas.microsoft.com/office/drawing/2016/5/13/chartex" xmlns:cx8="http://schemas.microsoft.com/office/drawing/2016/5/14/chartex" xmlns:mc="http://schemas.openxmlformats.org/markup-compatibility/2006" xmlns:aink="http://schemas.microsoft.com/office/drawing/2016/ink" xmlns:am3d="http://schemas.microsoft.com/office/drawing/2017/model3d" xmlns:o="urn:schemas-microsoft-com:office:office" xmlns:oel="http://schemas.microsoft.com/office/2019/extlst" xmlns:r="http://schemas.openxmlformats.org/officeDocument/2006/relationships" xmlns:m="http://schemas.openxmlformats.org/officeDocument/2006/math" xmlns:v="urn:schemas-microsoft-com:vml" xmlns:wp14="http://schemas.microsoft.com/office/word/2010/wordprocessingDrawing" xmlns:wp="http://schemas.openxmlformats.org/drawingml/2006/wordprocessingDrawing" xmlns:w10="urn:schemas-microsoft-com:office:word" xmlns:w="http://schemas.openxmlformats.org/wordprocessingml/2006/main" xmlns:w14="http://schemas.microsoft.com/office/word/2010/wordml" xmlns:w15="http://schemas.microsoft.com/office/word/2012/wordml" xmlns:w16cex="http://schemas.microsoft.com/office/word/2018/wordml/cex" xmlns:w16cid="http://schemas.microsoft.com/office/word/2016/wordml/cid" xmlns:w16="http://schemas.microsoft.com/office/word/2018/wordml" xmlns:w16sdtdh="http://schemas.microsoft.com/office/word/2020/wordml/sdtdatahash" xmlns:w16se="http://schemas.microsoft.com/office/word/2015/wordml/symex" xmlns:wpg="http://schemas.microsoft.com/office/word/2010/wordprocessingGroup" xmlns:wpi="http://schemas.microsoft.com/office/word/2010/wordprocessingInk" xmlns:wne="http://schemas.microsoft.com/office/word/2006/wordml" xmlns:wps="http://schemas.microsoft.com/office/word/2010/wordprocessingShape" mc:Ignorable="w14 w15 w16se w16cid w16 w16cex w16sdtdh wp14">
   <w:body>
     <w:p>
       <w:r>
@@ -8,7 +8,7 @@
           <w:noProof/>
         </w:rPr>
         <w:drawing>
-          <wp:inline distT="0" distB="0" distL="0" distR="0">
+          <wp:inline distT="0" distB="0" distL="0" distR="0" wp14:anchorId="2FD09EC3" wp14:editId="71676EB6">
             <wp:extent cx="5486400" cy="3200400"/>
             <wp:effectExtent l="0" t="0" r="0" b="0"/>
             <wp:docPr id="1" name="Diagram 1"/>
@@ -22,28 +22,7 @@
         </w:drawing>
       </w:r>
     </w:p>
-    <w:p>
-      <w:r>
-        <w:rPr>
-          <w:noProof/>
-        </w:rPr>
-        <w:drawing>
-          <wp:inline distT="0" distB="0" distL="0" distR="0">
-            <wp:extent cx="5486400" cy="3200400"/>
-            <wp:effectExtent l="0" t="0" r="0" b="0"/>
-            <wp:docPr id="2" name="Diagram 2"/>
-            <wp:cNvGraphicFramePr/>
-            <a:graphic xmlns:a="http://schemas.openxmlformats.org/drawingml/2006/main">
-              <a:graphicData uri="http://schemas.openxmlformats.org/drawingml/2006/chart">
-                <c:chart xmlns:c="http://schemas.openxmlformats.org/drawingml/2006/chart" xmlns:r="http://schemas.openxmlformats.org/officeDocument/2006/relationships" r:id="rId7"/>
-              </a:graphicData>
-            </a:graphic>
-          </wp:inline>
-        </w:drawing>
-      </w:r>
-      <w:bookmarkStart w:id="0" w:name="_GoBack"/>
-      <w:bookmarkEnd w:id="0"/>
-    </w:p>
+    <w:p/>
     <w:sectPr>
       <w:pgSz w:w="11906" w:h="16838"/>
       <w:pgMar w:top="1417" w:right="1417" w:bottom="1417" w:left="1417" w:header="708" w:footer="708" w:gutter="0"/>
@@ -55,7 +34,7 @@
 </file>
 
 <file path=word/endnotes.xml><?xml version="1.0" encoding="utf-8"?>
-<w:endnotes xmlns:wpc="http://schemas.microsoft.com/office/word/2010/wordprocessingCanvas" xmlns:cx="http://schemas.microsoft.com/office/drawing/2014/chartex" xmlns:cx1="http://schemas.microsoft.com/office/drawing/2015/9/8/chartex" xmlns:cx2="http://schemas.microsoft.com/office/drawing/2015/10/21/chartex" xmlns:cx3="http://schemas.microsoft.com/office/drawing/2016/5/9/chartex" xmlns:cx4="http://schemas.microsoft.com/office/drawing/2016/5/10/chartex" xmlns:cx5="http://schemas.microsoft.com/office/drawing/2016/5/11/chartex" xmlns:cx6="http://schemas.microsoft.com/office/drawing/2016/5/12/chartex" xmlns:cx7="http://schemas.microsoft.com/office/drawing/2016/5/13/chartex" xmlns:cx8="http://schemas.microsoft.com/office/drawing/2016/5/14/chartex" xmlns:mc="http://schemas.openxmlformats.org/markup-compatibility/2006" xmlns:aink="http://schemas.microsoft.com/office/drawing/2016/ink" xmlns:am3d="http://schemas.microsoft.com/office/drawing/2017/model3d" xmlns:o="urn:schemas-microsoft-com:office:office" xmlns:r="http://schemas.openxmlformats.org/officeDocument/2006/relationships" xmlns:m="http://schemas.openxmlformats.org/officeDocument/2006/math" xmlns:v="urn:schemas-microsoft-com:vml" xmlns:wp14="http://schemas.microsoft.com/office/word/2010/wordprocessingDrawing" xmlns:wp="http://schemas.openxmlformats.org/drawingml/2006/wordprocessingDrawing" xmlns:w10="urn:schemas-microsoft-com:office:word" xmlns:w="http://schemas.openxmlformats.org/wordprocessingml/2006/main" xmlns:w14="http://schemas.microsoft.com/office/word/2010/wordml" xmlns:w15="http://schemas.microsoft.com/office/word/2012/wordml" xmlns:w16cid="http://schemas.microsoft.com/office/word/2016/wordml/cid" xmlns:w16se="http://schemas.microsoft.com/office/word/2015/wordml/symex" xmlns:wpg="http://schemas.microsoft.com/office/word/2010/wordprocessingGroup" xmlns:wpi="http://schemas.microsoft.com/office/word/2010/wordprocessingInk" xmlns:wne="http://schemas.microsoft.com/office/word/2006/wordml" xmlns:wps="http://schemas.microsoft.com/office/word/2010/wordprocessingShape" mc:Ignorable="w14 w15 w16se w16cid wp14">
+<w:endnotes xmlns:wpc="http://schemas.microsoft.com/office/word/2010/wordprocessingCanvas" xmlns:cx="http://schemas.microsoft.com/office/drawing/2014/chartex" xmlns:cx1="http://schemas.microsoft.com/office/drawing/2015/9/8/chartex" xmlns:cx2="http://schemas.microsoft.com/office/drawing/2015/10/21/chartex" xmlns:cx3="http://schemas.microsoft.com/office/drawing/2016/5/9/chartex" xmlns:cx4="http://schemas.microsoft.com/office/drawing/2016/5/10/chartex" xmlns:cx5="http://schemas.microsoft.com/office/drawing/2016/5/11/chartex" xmlns:cx6="http://schemas.microsoft.com/office/drawing/2016/5/12/chartex" xmlns:cx7="http://schemas.microsoft.com/office/drawing/2016/5/13/chartex" xmlns:cx8="http://schemas.microsoft.com/office/drawing/2016/5/14/chartex" xmlns:mc="http://schemas.openxmlformats.org/markup-compatibility/2006" xmlns:aink="http://schemas.microsoft.com/office/drawing/2016/ink" xmlns:am3d="http://schemas.microsoft.com/office/drawing/2017/model3d" xmlns:o="urn:schemas-microsoft-com:office:office" xmlns:oel="http://schemas.microsoft.com/office/2019/extlst" xmlns:r="http://schemas.openxmlformats.org/officeDocument/2006/relationships" xmlns:m="http://schemas.openxmlformats.org/officeDocument/2006/math" xmlns:v="urn:schemas-microsoft-com:vml" xmlns:wp14="http://schemas.microsoft.com/office/word/2010/wordprocessingDrawing" xmlns:wp="http://schemas.openxmlformats.org/drawingml/2006/wordprocessingDrawing" xmlns:w10="urn:schemas-microsoft-com:office:word" xmlns:w="http://schemas.openxmlformats.org/wordprocessingml/2006/main" xmlns:w14="http://schemas.microsoft.com/office/word/2010/wordml" xmlns:w15="http://schemas.microsoft.com/office/word/2012/wordml" xmlns:w16cex="http://schemas.microsoft.com/office/word/2018/wordml/cex" xmlns:w16cid="http://schemas.microsoft.com/office/word/2016/wordml/cid" xmlns:w16="http://schemas.microsoft.com/office/word/2018/wordml" xmlns:w16sdtdh="http://schemas.microsoft.com/office/word/2020/wordml/sdtdatahash" xmlns:w16se="http://schemas.microsoft.com/office/word/2015/wordml/symex" xmlns:wpg="http://schemas.microsoft.com/office/word/2010/wordprocessingGroup" xmlns:wpi="http://schemas.microsoft.com/office/word/2010/wordprocessingInk" xmlns:wne="http://schemas.microsoft.com/office/word/2006/wordml" xmlns:wps="http://schemas.microsoft.com/office/word/2010/wordprocessingShape" mc:Ignorable="w14 w15 w16se w16cid w16 w16cex w16sdtdh wp14">
   <w:endnote w:type="separator" w:id="-1">
     <w:p>
       <w:pPr>
@@ -80,7 +59,7 @@
 </file>
 
 <file path=word/footnotes.xml><?xml version="1.0" encoding="utf-8"?>
-<w:footnotes xmlns:wpc="http://schemas.microsoft.com/office/word/2010/wordprocessingCanvas" xmlns:cx="http://schemas.microsoft.com/office/drawing/2014/chartex" xmlns:cx1="http://schemas.microsoft.com/office/drawing/2015/9/8/chartex" xmlns:cx2="http://schemas.microsoft.com/office/drawing/2015/10/21/chartex" xmlns:cx3="http://schemas.microsoft.com/office/drawing/2016/5/9/chartex" xmlns:cx4="http://schemas.microsoft.com/office/drawing/2016/5/10/chartex" xmlns:cx5="http://schemas.microsoft.com/office/drawing/2016/5/11/chartex" xmlns:cx6="http://schemas.microsoft.com/office/drawing/2016/5/12/chartex" xmlns:cx7="http://schemas.microsoft.com/office/drawing/2016/5/13/chartex" xmlns:cx8="http://schemas.microsoft.com/office/drawing/2016/5/14/chartex" xmlns:mc="http://schemas.openxmlformats.org/markup-compatibility/2006" xmlns:aink="http://schemas.microsoft.com/office/drawing/2016/ink" xmlns:am3d="http://schemas.microsoft.com/office/drawing/2017/model3d" xmlns:o="urn:schemas-microsoft-com:office:office" xmlns:r="http://schemas.openxmlformats.org/officeDocument/2006/relationships" xmlns:m="http://schemas.openxmlformats.org/officeDocument/2006/math" xmlns:v="urn:schemas-microsoft-com:vml" xmlns:wp14="http://schemas.microsoft.com/office/word/2010/wordprocessingDrawing" xmlns:wp="http://schemas.openxmlformats.org/drawingml/2006/wordprocessingDrawing" xmlns:w10="urn:schemas-microsoft-com:office:word" xmlns:w="http://schemas.openxmlformats.org/wordprocessingml/2006/main" xmlns:w14="http://schemas.microsoft.com/office/word/2010/wordml" xmlns:w15="http://schemas.microsoft.com/office/word/2012/wordml" xmlns:w16cid="http://schemas.microsoft.com/office/word/2016/wordml/cid" xmlns:w16se="http://schemas.microsoft.com/office/word/2015/wordml/symex" xmlns:wpg="http://schemas.microsoft.com/office/word/2010/wordprocessingGroup" xmlns:wpi="http://schemas.microsoft.com/office/word/2010/wordprocessingInk" xmlns:wne="http://schemas.microsoft.com/office/word/2006/wordml" xmlns:wps="http://schemas.microsoft.com/office/word/2010/wordprocessingShape" mc:Ignorable="w14 w15 w16se w16cid wp14">
+<w:footnotes xmlns:wpc="http://schemas.microsoft.com/office/word/2010/wordprocessingCanvas" xmlns:cx="http://schemas.microsoft.com/office/drawing/2014/chartex" xmlns:cx1="http://schemas.microsoft.com/office/drawing/2015/9/8/chartex" xmlns:cx2="http://schemas.microsoft.com/office/drawing/2015/10/21/chartex" xmlns:cx3="http://schemas.microsoft.com/office/drawing/2016/5/9/chartex" xmlns:cx4="http://schemas.microsoft.com/office/drawing/2016/5/10/chartex" xmlns:cx5="http://schemas.microsoft.com/office/drawing/2016/5/11/chartex" xmlns:cx6="http://schemas.microsoft.com/office/drawing/2016/5/12/chartex" xmlns:cx7="http://schemas.microsoft.com/office/drawing/2016/5/13/chartex" xmlns:cx8="http://schemas.microsoft.com/office/drawing/2016/5/14/chartex" xmlns:mc="http://schemas.openxmlformats.org/markup-compatibility/2006" xmlns:aink="http://schemas.microsoft.com/office/drawing/2016/ink" xmlns:am3d="http://schemas.microsoft.com/office/drawing/2017/model3d" xmlns:o="urn:schemas-microsoft-com:office:office" xmlns:oel="http://schemas.microsoft.com/office/2019/extlst" xmlns:r="http://schemas.openxmlformats.org/officeDocument/2006/relationships" xmlns:m="http://schemas.openxmlformats.org/officeDocument/2006/math" xmlns:v="urn:schemas-microsoft-com:vml" xmlns:wp14="http://schemas.microsoft.com/office/word/2010/wordprocessingDrawing" xmlns:wp="http://schemas.openxmlformats.org/drawingml/2006/wordprocessingDrawing" xmlns:w10="urn:schemas-microsoft-com:office:word" xmlns:w="http://schemas.openxmlformats.org/wordprocessingml/2006/main" xmlns:w14="http://schemas.microsoft.com/office/word/2010/wordml" xmlns:w15="http://schemas.microsoft.com/office/word/2012/wordml" xmlns:w16cex="http://schemas.microsoft.com/office/word/2018/wordml/cex" xmlns:w16cid="http://schemas.microsoft.com/office/word/2016/wordml/cid" xmlns:w16="http://schemas.microsoft.com/office/word/2018/wordml" xmlns:w16sdtdh="http://schemas.microsoft.com/office/word/2020/wordml/sdtdatahash" xmlns:w16se="http://schemas.microsoft.com/office/word/2015/wordml/symex" xmlns:wpg="http://schemas.microsoft.com/office/word/2010/wordprocessingGroup" xmlns:wpi="http://schemas.microsoft.com/office/word/2010/wordprocessingInk" xmlns:wne="http://schemas.microsoft.com/office/word/2006/wordml" xmlns:wps="http://schemas.microsoft.com/office/word/2010/wordprocessingShape" mc:Ignorable="w14 w15 w16se w16cid w16 w16cex w16sdtdh wp14">
   <w:footnote w:type="separator" w:id="-1">
     <w:p>
       <w:pPr>
@@ -105,7 +84,7 @@
 </file>
 
 <file path=word/styles.xml><?xml version="1.0" encoding="utf-8"?>
-<w:styles xmlns:mc="http://schemas.openxmlformats.org/markup-compatibility/2006" xmlns:r="http://schemas.openxmlformats.org/officeDocument/2006/relationships" xmlns:w="http://schemas.openxmlformats.org/wordprocessingml/2006/main" xmlns:w14="http://schemas.microsoft.com/office/word/2010/wordml" xmlns:w15="http://schemas.microsoft.com/office/word/2012/wordml" xmlns:w16cid="http://schemas.microsoft.com/office/word/2016/wordml/cid" xmlns:w16se="http://schemas.microsoft.com/office/word/2015/wordml/symex" mc:Ignorable="w14 w15 w16se w16cid">
+<w:styles xmlns:mc="http://schemas.openxmlformats.org/markup-compatibility/2006" xmlns:r="http://schemas.openxmlformats.org/officeDocument/2006/relationships" xmlns:w="http://schemas.openxmlformats.org/wordprocessingml/2006/main" xmlns:w14="http://schemas.microsoft.com/office/word/2010/wordml" xmlns:w15="http://schemas.microsoft.com/office/word/2012/wordml" xmlns:w16cex="http://schemas.microsoft.com/office/word/2018/wordml/cex" xmlns:w16cid="http://schemas.microsoft.com/office/word/2016/wordml/cid" xmlns:w16="http://schemas.microsoft.com/office/word/2018/wordml" xmlns:w16sdtdh="http://schemas.microsoft.com/office/word/2020/wordml/sdtdatahash" xmlns:w16se="http://schemas.microsoft.com/office/word/2015/wordml/symex" mc:Ignorable="w14 w15 w16se w16cid w16 w16cex w16sdtdh">
   <w:docDefaults>
     <w:rPrDefault>
       <w:rPr>
@@ -121,7 +100,7 @@
       </w:pPr>
     </w:pPrDefault>
   </w:docDefaults>
-  <w:latentStyles w:defLockedState="0" w:defUIPriority="99" w:defSemiHidden="0" w:defUnhideWhenUsed="0" w:defQFormat="0" w:count="377">
+  <w:latentStyles w:defLockedState="0" w:defUIPriority="99" w:defSemiHidden="0" w:defUnhideWhenUsed="0" w:defQFormat="0" w:count="376">
     <w:lsdException w:name="Normal" w:uiPriority="0" w:qFormat="1"/>
     <w:lsdException w:name="heading 1" w:uiPriority="9" w:qFormat="1"/>
     <w:lsdException w:name="heading 2" w:semiHidden="1" w:uiPriority="9" w:unhideWhenUsed="1" w:qFormat="1"/>
@@ -227,6 +206,7 @@
     <w:lsdException w:name="HTML Sample" w:semiHidden="1" w:unhideWhenUsed="1"/>
     <w:lsdException w:name="HTML Typewriter" w:semiHidden="1" w:unhideWhenUsed="1"/>
     <w:lsdException w:name="HTML Variable" w:semiHidden="1" w:unhideWhenUsed="1"/>
+    <w:lsdException w:name="Normal Table" w:semiHidden="1" w:unhideWhenUsed="1"/>
     <w:lsdException w:name="annotation subject" w:semiHidden="1" w:unhideWhenUsed="1"/>
     <w:lsdException w:name="No List" w:semiHidden="1" w:unhideWhenUsed="1"/>
     <w:lsdException w:name="Outline List 1" w:semiHidden="1" w:unhideWhenUsed="1"/>
@@ -272,9 +252,11 @@
     <w:lsdException w:name="Table Subtle 1" w:semiHidden="1" w:unhideWhenUsed="1"/>
     <w:lsdException w:name="Table Subtle 2" w:semiHidden="1" w:unhideWhenUsed="1"/>
     <w:lsdException w:name="Table Web 1" w:semiHidden="1" w:unhideWhenUsed="1"/>
+    <w:lsdException w:name="Table Web 2" w:semiHidden="1" w:unhideWhenUsed="1"/>
     <w:lsdException w:name="Table Web 3" w:semiHidden="1" w:unhideWhenUsed="1"/>
     <w:lsdException w:name="Balloon Text" w:semiHidden="1" w:unhideWhenUsed="1"/>
     <w:lsdException w:name="Table Grid" w:uiPriority="39"/>
+    <w:lsdException w:name="Table Theme" w:semiHidden="1" w:unhideWhenUsed="1"/>
     <w:lsdException w:name="Placeholder Text" w:semiHidden="1"/>
     <w:lsdException w:name="No Spacing" w:uiPriority="1" w:qFormat="1"/>
     <w:lsdException w:name="Light Shading" w:uiPriority="60"/>
@@ -495,19 +477,18 @@
     <w:lsdException w:name="Hashtag" w:semiHidden="1" w:unhideWhenUsed="1"/>
     <w:lsdException w:name="Unresolved Mention" w:semiHidden="1" w:unhideWhenUsed="1"/>
     <w:lsdException w:name="Smart Link" w:semiHidden="1" w:unhideWhenUsed="1"/>
-    <w:lsdException w:name="Smart Link Error" w:semiHidden="1" w:unhideWhenUsed="1"/>
   </w:latentStyles>
-  <w:style w:type="paragraph" w:default="1" w:styleId="Norml">
+  <w:style w:type="paragraph" w:default="1" w:styleId="Normal">
     <w:name w:val="Normal"/>
     <w:qFormat/>
   </w:style>
-  <w:style w:type="character" w:default="1" w:styleId="Bekezdsalapbettpusa">
+  <w:style w:type="character" w:default="1" w:styleId="DefaultParagraphFont">
     <w:name w:val="Default Paragraph Font"/>
     <w:uiPriority w:val="1"/>
     <w:semiHidden/>
     <w:unhideWhenUsed/>
   </w:style>
-  <w:style w:type="table" w:default="1" w:styleId="Normltblzat">
+  <w:style w:type="table" w:default="1" w:styleId="TableNormal">
     <w:name w:val="Normal Table"/>
     <w:uiPriority w:val="99"/>
     <w:semiHidden/>
@@ -522,16 +503,16 @@
       </w:tblCellMar>
     </w:tblPr>
   </w:style>
-  <w:style w:type="numbering" w:default="1" w:styleId="Nemlista">
+  <w:style w:type="numbering" w:default="1" w:styleId="NoList">
     <w:name w:val="No List"/>
     <w:uiPriority w:val="99"/>
     <w:semiHidden/>
     <w:unhideWhenUsed/>
   </w:style>
-  <w:style w:type="paragraph" w:styleId="lfej">
+  <w:style w:type="paragraph" w:styleId="Header">
     <w:name w:val="header"/>
-    <w:basedOn w:val="Norml"/>
-    <w:link w:val="lfejChar"/>
+    <w:basedOn w:val="Normal"/>
+    <w:link w:val="HeaderChar"/>
     <w:uiPriority w:val="99"/>
     <w:unhideWhenUsed/>
     <w:rsid w:val="006756C3"/>
@@ -543,17 +524,17 @@
       <w:spacing w:after="0" w:line="240" w:lineRule="auto"/>
     </w:pPr>
   </w:style>
-  <w:style w:type="character" w:customStyle="1" w:styleId="lfejChar">
-    <w:name w:val="Élőfej Char"/>
-    <w:basedOn w:val="Bekezdsalapbettpusa"/>
-    <w:link w:val="lfej"/>
+  <w:style w:type="character" w:customStyle="1" w:styleId="HeaderChar">
+    <w:name w:val="Header Char"/>
+    <w:basedOn w:val="DefaultParagraphFont"/>
+    <w:link w:val="Header"/>
     <w:uiPriority w:val="99"/>
     <w:rsid w:val="006756C3"/>
   </w:style>
-  <w:style w:type="paragraph" w:styleId="llb">
+  <w:style w:type="paragraph" w:styleId="Footer">
     <w:name w:val="footer"/>
-    <w:basedOn w:val="Norml"/>
-    <w:link w:val="llbChar"/>
+    <w:basedOn w:val="Normal"/>
+    <w:link w:val="FooterChar"/>
     <w:uiPriority w:val="99"/>
     <w:unhideWhenUsed/>
     <w:rsid w:val="006756C3"/>
@@ -565,10 +546,10 @@
       <w:spacing w:after="0" w:line="240" w:lineRule="auto"/>
     </w:pPr>
   </w:style>
-  <w:style w:type="character" w:customStyle="1" w:styleId="llbChar">
-    <w:name w:val="Élőláb Char"/>
-    <w:basedOn w:val="Bekezdsalapbettpusa"/>
-    <w:link w:val="llb"/>
+  <w:style w:type="character" w:customStyle="1" w:styleId="FooterChar">
+    <w:name w:val="Footer Char"/>
+    <w:basedOn w:val="DefaultParagraphFont"/>
+    <w:link w:val="Footer"/>
     <w:uiPriority w:val="99"/>
     <w:rsid w:val="006756C3"/>
   </w:style>
@@ -578,7 +559,7 @@
 <file path=word/charts/chart1.xml><?xml version="1.0" encoding="utf-8"?>
 <c:chartSpace xmlns:c="http://schemas.openxmlformats.org/drawingml/2006/chart" xmlns:a="http://schemas.openxmlformats.org/drawingml/2006/main" xmlns:r="http://schemas.openxmlformats.org/officeDocument/2006/relationships" xmlns:c16r2="http://schemas.microsoft.com/office/drawing/2015/06/chart">
   <c:date1904 val="0"/>
-  <c:lang val="hu-HU"/>
+  <c:lang val="en-US"/>
   <c:roundedCorners val="0"/>
   <mc:AlternateContent xmlns:mc="http://schemas.openxmlformats.org/markup-compatibility/2006">
     <mc:Choice xmlns:c14="http://schemas.microsoft.com/office/drawing/2007/8/2/chart" Requires="c14">
@@ -615,7 +596,7 @@
               <a:cs typeface="+mn-cs"/>
             </a:defRPr>
           </a:pPr>
-          <a:endParaRPr lang="hu-HU"/>
+          <a:endParaRPr lang="en-US"/>
         </a:p>
       </c:txPr>
     </c:title>
@@ -900,7 +881,7 @@
                 <a:cs typeface="+mn-cs"/>
               </a:defRPr>
             </a:pPr>
-            <a:endParaRPr lang="hu-HU"/>
+            <a:endParaRPr lang="en-US"/>
           </a:p>
         </c:txPr>
         <c:crossAx val="243809744"/>
@@ -959,7 +940,7 @@
                 <a:cs typeface="+mn-cs"/>
               </a:defRPr>
             </a:pPr>
-            <a:endParaRPr lang="hu-HU"/>
+            <a:endParaRPr lang="en-US"/>
           </a:p>
         </c:txPr>
         <c:crossAx val="243806464"/>
@@ -1001,7 +982,7 @@
               <a:cs typeface="+mn-cs"/>
             </a:defRPr>
           </a:pPr>
-          <a:endParaRPr lang="hu-HU"/>
+          <a:endParaRPr lang="en-US"/>
         </a:p>
       </c:txPr>
     </c:legend>
@@ -1038,479 +1019,7 @@
       <a:pPr>
         <a:defRPr/>
       </a:pPr>
-      <a:endParaRPr lang="hu-HU"/>
-    </a:p>
-  </c:txPr>
-  <c:externalData r:id="rId3">
-    <c:autoUpdate val="0"/>
-  </c:externalData>
-</c:chartSpace>
-</file>
-
-<file path=word/charts/chart2.xml><?xml version="1.0" encoding="utf-8"?>
-<c:chartSpace xmlns:c="http://schemas.openxmlformats.org/drawingml/2006/chart" xmlns:a="http://schemas.openxmlformats.org/drawingml/2006/main" xmlns:r="http://schemas.openxmlformats.org/officeDocument/2006/relationships" xmlns:c16r2="http://schemas.microsoft.com/office/drawing/2015/06/chart">
-  <c:date1904 val="0"/>
-  <c:lang val="hu-HU"/>
-  <c:roundedCorners val="0"/>
-  <mc:AlternateContent xmlns:mc="http://schemas.openxmlformats.org/markup-compatibility/2006">
-    <mc:Choice xmlns:c14="http://schemas.microsoft.com/office/drawing/2007/8/2/chart" Requires="c14">
-      <c14:style val="102"/>
-    </mc:Choice>
-    <mc:Fallback>
-      <c:style val="2"/>
-    </mc:Fallback>
-  </mc:AlternateContent>
-  <c:chart>
-    <c:title>
-      <c:overlay val="0"/>
-      <c:spPr>
-        <a:noFill/>
-        <a:ln>
-          <a:noFill/>
-        </a:ln>
-        <a:effectLst/>
-      </c:spPr>
-      <c:txPr>
-        <a:bodyPr rot="0" spcFirstLastPara="1" vertOverflow="ellipsis" vert="horz" wrap="square" anchor="ctr" anchorCtr="1"/>
-        <a:lstStyle/>
-        <a:p>
-          <a:pPr>
-            <a:defRPr sz="1400" b="0" i="0" u="none" strike="noStrike" kern="1200" spc="0" baseline="0">
-              <a:solidFill>
-                <a:schemeClr val="tx1">
-                  <a:lumMod val="65000"/>
-                  <a:lumOff val="35000"/>
-                </a:schemeClr>
-              </a:solidFill>
-              <a:latin typeface="+mn-lt"/>
-              <a:ea typeface="+mn-ea"/>
-              <a:cs typeface="+mn-cs"/>
-            </a:defRPr>
-          </a:pPr>
-          <a:endParaRPr lang="hu-HU"/>
-        </a:p>
-      </c:txPr>
-    </c:title>
-    <c:autoTitleDeleted val="0"/>
-    <c:plotArea>
-      <c:layout/>
-      <c:lineChart>
-        <c:grouping val="standard"/>
-        <c:varyColors val="0"/>
-        <c:ser>
-          <c:idx val="0"/>
-          <c:order val="0"/>
-          <c:tx>
-            <c:strRef>
-              <c:f>Munka1!$B$1</c:f>
-              <c:strCache>
-                <c:ptCount val="1"/>
-                <c:pt idx="0">
-                  <c:v>1. adatsor</c:v>
-                </c:pt>
-              </c:strCache>
-            </c:strRef>
-          </c:tx>
-          <c:spPr>
-            <a:ln w="28575" cap="rnd">
-              <a:solidFill>
-                <a:schemeClr val="accent1"/>
-              </a:solidFill>
-              <a:round/>
-            </a:ln>
-            <a:effectLst/>
-          </c:spPr>
-          <c:marker>
-            <c:symbol val="none"/>
-          </c:marker>
-          <c:cat>
-            <c:strRef>
-              <c:f>Munka1!$A$2:$A$5</c:f>
-              <c:strCache>
-                <c:ptCount val="4"/>
-                <c:pt idx="0">
-                  <c:v>Kategória 1</c:v>
-                </c:pt>
-                <c:pt idx="1">
-                  <c:v>Kategória 2</c:v>
-                </c:pt>
-                <c:pt idx="2">
-                  <c:v>Kategória 3</c:v>
-                </c:pt>
-                <c:pt idx="3">
-                  <c:v>Kategória 4</c:v>
-                </c:pt>
-              </c:strCache>
-            </c:strRef>
-          </c:cat>
-          <c:val>
-            <c:numRef>
-              <c:f>Munka1!$B$2:$B$5</c:f>
-              <c:numCache>
-                <c:formatCode>General</c:formatCode>
-                <c:ptCount val="4"/>
-                <c:pt idx="0">
-                  <c:v>4.3</c:v>
-                </c:pt>
-                <c:pt idx="1">
-                  <c:v>2.5</c:v>
-                </c:pt>
-                <c:pt idx="2">
-                  <c:v>3.5</c:v>
-                </c:pt>
-                <c:pt idx="3">
-                  <c:v>4.5</c:v>
-                </c:pt>
-              </c:numCache>
-            </c:numRef>
-          </c:val>
-          <c:smooth val="0"/>
-          <c:extLst>
-            <c:ext xmlns:c16="http://schemas.microsoft.com/office/drawing/2014/chart" uri="{C3380CC4-5D6E-409C-BE32-E72D297353CC}">
-              <c16:uniqueId val="{00000000-68EE-4999-87A2-F24A79EF99B6}"/>
-            </c:ext>
-          </c:extLst>
-        </c:ser>
-        <c:ser>
-          <c:idx val="1"/>
-          <c:order val="1"/>
-          <c:tx>
-            <c:strRef>
-              <c:f>Munka1!$C$1</c:f>
-              <c:strCache>
-                <c:ptCount val="1"/>
-                <c:pt idx="0">
-                  <c:v>2. adatsor</c:v>
-                </c:pt>
-              </c:strCache>
-            </c:strRef>
-          </c:tx>
-          <c:spPr>
-            <a:ln w="28575" cap="rnd">
-              <a:solidFill>
-                <a:schemeClr val="accent2"/>
-              </a:solidFill>
-              <a:round/>
-            </a:ln>
-            <a:effectLst/>
-          </c:spPr>
-          <c:marker>
-            <c:symbol val="none"/>
-          </c:marker>
-          <c:cat>
-            <c:strRef>
-              <c:f>Munka1!$A$2:$A$5</c:f>
-              <c:strCache>
-                <c:ptCount val="4"/>
-                <c:pt idx="0">
-                  <c:v>Kategória 1</c:v>
-                </c:pt>
-                <c:pt idx="1">
-                  <c:v>Kategória 2</c:v>
-                </c:pt>
-                <c:pt idx="2">
-                  <c:v>Kategória 3</c:v>
-                </c:pt>
-                <c:pt idx="3">
-                  <c:v>Kategória 4</c:v>
-                </c:pt>
-              </c:strCache>
-            </c:strRef>
-          </c:cat>
-          <c:val>
-            <c:numRef>
-              <c:f>Munka1!$C$2:$C$5</c:f>
-              <c:numCache>
-                <c:formatCode>General</c:formatCode>
-                <c:ptCount val="4"/>
-                <c:pt idx="0">
-                  <c:v>2.4</c:v>
-                </c:pt>
-                <c:pt idx="1">
-                  <c:v>4.4000000000000004</c:v>
-                </c:pt>
-                <c:pt idx="2">
-                  <c:v>1.8</c:v>
-                </c:pt>
-                <c:pt idx="3">
-                  <c:v>2.8</c:v>
-                </c:pt>
-              </c:numCache>
-            </c:numRef>
-          </c:val>
-          <c:smooth val="0"/>
-          <c:extLst>
-            <c:ext xmlns:c16="http://schemas.microsoft.com/office/drawing/2014/chart" uri="{C3380CC4-5D6E-409C-BE32-E72D297353CC}">
-              <c16:uniqueId val="{00000001-68EE-4999-87A2-F24A79EF99B6}"/>
-            </c:ext>
-          </c:extLst>
-        </c:ser>
-        <c:ser>
-          <c:idx val="2"/>
-          <c:order val="2"/>
-          <c:tx>
-            <c:strRef>
-              <c:f>Munka1!$D$1</c:f>
-              <c:strCache>
-                <c:ptCount val="1"/>
-                <c:pt idx="0">
-                  <c:v>3. adatsor</c:v>
-                </c:pt>
-              </c:strCache>
-            </c:strRef>
-          </c:tx>
-          <c:spPr>
-            <a:ln w="28575" cap="rnd">
-              <a:solidFill>
-                <a:schemeClr val="accent3"/>
-              </a:solidFill>
-              <a:round/>
-            </a:ln>
-            <a:effectLst/>
-          </c:spPr>
-          <c:marker>
-            <c:symbol val="none"/>
-          </c:marker>
-          <c:cat>
-            <c:strRef>
-              <c:f>Munka1!$A$2:$A$5</c:f>
-              <c:strCache>
-                <c:ptCount val="4"/>
-                <c:pt idx="0">
-                  <c:v>Kategória 1</c:v>
-                </c:pt>
-                <c:pt idx="1">
-                  <c:v>Kategória 2</c:v>
-                </c:pt>
-                <c:pt idx="2">
-                  <c:v>Kategória 3</c:v>
-                </c:pt>
-                <c:pt idx="3">
-                  <c:v>Kategória 4</c:v>
-                </c:pt>
-              </c:strCache>
-            </c:strRef>
-          </c:cat>
-          <c:val>
-            <c:numRef>
-              <c:f>Munka1!$D$2:$D$5</c:f>
-              <c:numCache>
-                <c:formatCode>General</c:formatCode>
-                <c:ptCount val="4"/>
-                <c:pt idx="0">
-                  <c:v>2</c:v>
-                </c:pt>
-                <c:pt idx="1">
-                  <c:v>2</c:v>
-                </c:pt>
-                <c:pt idx="2">
-                  <c:v>3</c:v>
-                </c:pt>
-                <c:pt idx="3">
-                  <c:v>5</c:v>
-                </c:pt>
-              </c:numCache>
-            </c:numRef>
-          </c:val>
-          <c:smooth val="0"/>
-          <c:extLst>
-            <c:ext xmlns:c16="http://schemas.microsoft.com/office/drawing/2014/chart" uri="{C3380CC4-5D6E-409C-BE32-E72D297353CC}">
-              <c16:uniqueId val="{00000002-68EE-4999-87A2-F24A79EF99B6}"/>
-            </c:ext>
-          </c:extLst>
-        </c:ser>
-        <c:dLbls>
-          <c:showLegendKey val="0"/>
-          <c:showVal val="0"/>
-          <c:showCatName val="0"/>
-          <c:showSerName val="0"/>
-          <c:showPercent val="0"/>
-          <c:showBubbleSize val="0"/>
-        </c:dLbls>
-        <c:smooth val="0"/>
-        <c:axId val="243813352"/>
-        <c:axId val="159347504"/>
-      </c:lineChart>
-      <c:catAx>
-        <c:axId val="243813352"/>
-        <c:scaling>
-          <c:orientation val="minMax"/>
-        </c:scaling>
-        <c:delete val="0"/>
-        <c:axPos val="b"/>
-        <c:numFmt formatCode="General" sourceLinked="1"/>
-        <c:majorTickMark val="none"/>
-        <c:minorTickMark val="none"/>
-        <c:tickLblPos val="nextTo"/>
-        <c:spPr>
-          <a:noFill/>
-          <a:ln w="9525" cap="flat" cmpd="sng" algn="ctr">
-            <a:solidFill>
-              <a:schemeClr val="tx1">
-                <a:lumMod val="15000"/>
-                <a:lumOff val="85000"/>
-              </a:schemeClr>
-            </a:solidFill>
-            <a:round/>
-          </a:ln>
-          <a:effectLst/>
-        </c:spPr>
-        <c:txPr>
-          <a:bodyPr rot="-60000000" spcFirstLastPara="1" vertOverflow="ellipsis" vert="horz" wrap="square" anchor="ctr" anchorCtr="1"/>
-          <a:lstStyle/>
-          <a:p>
-            <a:pPr>
-              <a:defRPr sz="900" b="0" i="0" u="none" strike="noStrike" kern="1200" baseline="0">
-                <a:solidFill>
-                  <a:schemeClr val="tx1">
-                    <a:lumMod val="65000"/>
-                    <a:lumOff val="35000"/>
-                  </a:schemeClr>
-                </a:solidFill>
-                <a:latin typeface="+mn-lt"/>
-                <a:ea typeface="+mn-ea"/>
-                <a:cs typeface="+mn-cs"/>
-              </a:defRPr>
-            </a:pPr>
-            <a:endParaRPr lang="hu-HU"/>
-          </a:p>
-        </c:txPr>
-        <c:crossAx val="159347504"/>
-        <c:crosses val="autoZero"/>
-        <c:auto val="1"/>
-        <c:lblAlgn val="ctr"/>
-        <c:lblOffset val="100"/>
-        <c:noMultiLvlLbl val="0"/>
-      </c:catAx>
-      <c:valAx>
-        <c:axId val="159347504"/>
-        <c:scaling>
-          <c:orientation val="minMax"/>
-        </c:scaling>
-        <c:delete val="0"/>
-        <c:axPos val="l"/>
-        <c:majorGridlines>
-          <c:spPr>
-            <a:ln w="9525" cap="flat" cmpd="sng" algn="ctr">
-              <a:solidFill>
-                <a:schemeClr val="tx1">
-                  <a:lumMod val="15000"/>
-                  <a:lumOff val="85000"/>
-                </a:schemeClr>
-              </a:solidFill>
-              <a:round/>
-            </a:ln>
-            <a:effectLst/>
-          </c:spPr>
-        </c:majorGridlines>
-        <c:numFmt formatCode="General" sourceLinked="1"/>
-        <c:majorTickMark val="none"/>
-        <c:minorTickMark val="none"/>
-        <c:tickLblPos val="nextTo"/>
-        <c:spPr>
-          <a:noFill/>
-          <a:ln>
-            <a:noFill/>
-          </a:ln>
-          <a:effectLst/>
-        </c:spPr>
-        <c:txPr>
-          <a:bodyPr rot="-60000000" spcFirstLastPara="1" vertOverflow="ellipsis" vert="horz" wrap="square" anchor="ctr" anchorCtr="1"/>
-          <a:lstStyle/>
-          <a:p>
-            <a:pPr>
-              <a:defRPr sz="900" b="0" i="0" u="none" strike="noStrike" kern="1200" baseline="0">
-                <a:solidFill>
-                  <a:schemeClr val="tx1">
-                    <a:lumMod val="65000"/>
-                    <a:lumOff val="35000"/>
-                  </a:schemeClr>
-                </a:solidFill>
-                <a:latin typeface="+mn-lt"/>
-                <a:ea typeface="+mn-ea"/>
-                <a:cs typeface="+mn-cs"/>
-              </a:defRPr>
-            </a:pPr>
-            <a:endParaRPr lang="hu-HU"/>
-          </a:p>
-        </c:txPr>
-        <c:crossAx val="243813352"/>
-        <c:crosses val="autoZero"/>
-        <c:crossBetween val="midCat"/>
-      </c:valAx>
-      <c:spPr>
-        <a:noFill/>
-        <a:ln>
-          <a:noFill/>
-        </a:ln>
-        <a:effectLst/>
-      </c:spPr>
-    </c:plotArea>
-    <c:legend>
-      <c:legendPos val="b"/>
-      <c:overlay val="0"/>
-      <c:spPr>
-        <a:noFill/>
-        <a:ln>
-          <a:noFill/>
-        </a:ln>
-        <a:effectLst/>
-      </c:spPr>
-      <c:txPr>
-        <a:bodyPr rot="0" spcFirstLastPara="1" vertOverflow="ellipsis" vert="horz" wrap="square" anchor="ctr" anchorCtr="1"/>
-        <a:lstStyle/>
-        <a:p>
-          <a:pPr>
-            <a:defRPr sz="900" b="0" i="0" u="none" strike="noStrike" kern="1200" baseline="0">
-              <a:solidFill>
-                <a:schemeClr val="tx1">
-                  <a:lumMod val="65000"/>
-                  <a:lumOff val="35000"/>
-                </a:schemeClr>
-              </a:solidFill>
-              <a:latin typeface="+mn-lt"/>
-              <a:ea typeface="+mn-ea"/>
-              <a:cs typeface="+mn-cs"/>
-            </a:defRPr>
-          </a:pPr>
-          <a:endParaRPr lang="hu-HU"/>
-        </a:p>
-      </c:txPr>
-    </c:legend>
-    <c:plotVisOnly val="1"/>
-    <c:dispBlanksAs val="gap"/>
-    <c:extLst>
-      <c:ext xmlns:c16r3="http://schemas.microsoft.com/office/drawing/2017/03/chart" uri="{56B9EC1D-385E-4148-901F-78D8002777C0}">
-        <c16r3:dataDisplayOptions16>
-          <c16r3:dispNaAsBlank val="1"/>
-        </c16r3:dataDisplayOptions16>
-      </c:ext>
-    </c:extLst>
-    <c:showDLblsOverMax val="0"/>
-  </c:chart>
-  <c:spPr>
-    <a:solidFill>
-      <a:schemeClr val="bg1"/>
-    </a:solidFill>
-    <a:ln w="9525" cap="flat" cmpd="sng" algn="ctr">
-      <a:solidFill>
-        <a:schemeClr val="tx1">
-          <a:lumMod val="15000"/>
-          <a:lumOff val="85000"/>
-        </a:schemeClr>
-      </a:solidFill>
-      <a:round/>
-    </a:ln>
-    <a:effectLst/>
-  </c:spPr>
-  <c:txPr>
-    <a:bodyPr/>
-    <a:lstStyle/>
-    <a:p>
-      <a:pPr>
-        <a:defRPr/>
-      </a:pPr>
-      <a:endParaRPr lang="hu-HU"/>
+      <a:endParaRPr lang="en-US"/>
     </a:p>
   </c:txPr>
   <c:externalData r:id="rId3">
@@ -1559,563 +1068,7 @@
 </cs:colorStyle>
 </file>
 
-<file path=word/charts/colors2.xml><?xml version="1.0" encoding="utf-8"?>
-<cs:colorStyle xmlns:cs="http://schemas.microsoft.com/office/drawing/2012/chartStyle" xmlns:a="http://schemas.openxmlformats.org/drawingml/2006/main" meth="cycle" id="10">
-  <a:schemeClr val="accent1"/>
-  <a:schemeClr val="accent2"/>
-  <a:schemeClr val="accent3"/>
-  <a:schemeClr val="accent4"/>
-  <a:schemeClr val="accent5"/>
-  <a:schemeClr val="accent6"/>
-  <cs:variation/>
-  <cs:variation>
-    <a:lumMod val="60000"/>
-  </cs:variation>
-  <cs:variation>
-    <a:lumMod val="80000"/>
-    <a:lumOff val="20000"/>
-  </cs:variation>
-  <cs:variation>
-    <a:lumMod val="80000"/>
-  </cs:variation>
-  <cs:variation>
-    <a:lumMod val="60000"/>
-    <a:lumOff val="40000"/>
-  </cs:variation>
-  <cs:variation>
-    <a:lumMod val="50000"/>
-  </cs:variation>
-  <cs:variation>
-    <a:lumMod val="70000"/>
-    <a:lumOff val="30000"/>
-  </cs:variation>
-  <cs:variation>
-    <a:lumMod val="70000"/>
-  </cs:variation>
-  <cs:variation>
-    <a:lumMod val="50000"/>
-    <a:lumOff val="50000"/>
-  </cs:variation>
-</cs:colorStyle>
-</file>
-
 <file path=word/charts/style1.xml><?xml version="1.0" encoding="utf-8"?>
-<cs:chartStyle xmlns:cs="http://schemas.microsoft.com/office/drawing/2012/chartStyle" xmlns:a="http://schemas.openxmlformats.org/drawingml/2006/main" id="227">
-  <cs:axisTitle>
-    <cs:lnRef idx="0"/>
-    <cs:fillRef idx="0"/>
-    <cs:effectRef idx="0"/>
-    <cs:fontRef idx="minor">
-      <a:schemeClr val="tx1">
-        <a:lumMod val="65000"/>
-        <a:lumOff val="35000"/>
-      </a:schemeClr>
-    </cs:fontRef>
-    <cs:defRPr sz="1000" kern="1200"/>
-  </cs:axisTitle>
-  <cs:categoryAxis>
-    <cs:lnRef idx="0"/>
-    <cs:fillRef idx="0"/>
-    <cs:effectRef idx="0"/>
-    <cs:fontRef idx="minor">
-      <a:schemeClr val="tx1">
-        <a:lumMod val="65000"/>
-        <a:lumOff val="35000"/>
-      </a:schemeClr>
-    </cs:fontRef>
-    <cs:spPr>
-      <a:ln w="9525" cap="flat" cmpd="sng" algn="ctr">
-        <a:solidFill>
-          <a:schemeClr val="tx1">
-            <a:lumMod val="15000"/>
-            <a:lumOff val="85000"/>
-          </a:schemeClr>
-        </a:solidFill>
-        <a:round/>
-      </a:ln>
-    </cs:spPr>
-    <cs:defRPr sz="900" kern="1200"/>
-  </cs:categoryAxis>
-  <cs:chartArea mods="allowNoFillOverride allowNoLineOverride">
-    <cs:lnRef idx="0"/>
-    <cs:fillRef idx="0"/>
-    <cs:effectRef idx="0"/>
-    <cs:fontRef idx="minor">
-      <a:schemeClr val="tx1"/>
-    </cs:fontRef>
-    <cs:spPr>
-      <a:solidFill>
-        <a:schemeClr val="bg1"/>
-      </a:solidFill>
-      <a:ln w="9525" cap="flat" cmpd="sng" algn="ctr">
-        <a:solidFill>
-          <a:schemeClr val="tx1">
-            <a:lumMod val="15000"/>
-            <a:lumOff val="85000"/>
-          </a:schemeClr>
-        </a:solidFill>
-        <a:round/>
-      </a:ln>
-    </cs:spPr>
-    <cs:defRPr sz="1000" kern="1200"/>
-  </cs:chartArea>
-  <cs:dataLabel>
-    <cs:lnRef idx="0"/>
-    <cs:fillRef idx="0"/>
-    <cs:effectRef idx="0"/>
-    <cs:fontRef idx="minor">
-      <a:schemeClr val="tx1">
-        <a:lumMod val="75000"/>
-        <a:lumOff val="25000"/>
-      </a:schemeClr>
-    </cs:fontRef>
-    <cs:defRPr sz="900" kern="1200"/>
-  </cs:dataLabel>
-  <cs:dataLabelCallout>
-    <cs:lnRef idx="0"/>
-    <cs:fillRef idx="0"/>
-    <cs:effectRef idx="0"/>
-    <cs:fontRef idx="minor">
-      <a:schemeClr val="dk1">
-        <a:lumMod val="65000"/>
-        <a:lumOff val="35000"/>
-      </a:schemeClr>
-    </cs:fontRef>
-    <cs:spPr>
-      <a:solidFill>
-        <a:schemeClr val="lt1"/>
-      </a:solidFill>
-      <a:ln>
-        <a:solidFill>
-          <a:schemeClr val="dk1">
-            <a:lumMod val="25000"/>
-            <a:lumOff val="75000"/>
-          </a:schemeClr>
-        </a:solidFill>
-      </a:ln>
-    </cs:spPr>
-    <cs:defRPr sz="900" kern="1200"/>
-    <cs:bodyPr rot="0" spcFirstLastPara="1" vertOverflow="clip" horzOverflow="clip" vert="horz" wrap="square" lIns="36576" tIns="18288" rIns="36576" bIns="18288" anchor="ctr" anchorCtr="1">
-      <a:spAutoFit/>
-    </cs:bodyPr>
-  </cs:dataLabelCallout>
-  <cs:dataPoint>
-    <cs:lnRef idx="0"/>
-    <cs:fillRef idx="1">
-      <cs:styleClr val="auto"/>
-    </cs:fillRef>
-    <cs:effectRef idx="0"/>
-    <cs:fontRef idx="minor">
-      <a:schemeClr val="tx1"/>
-    </cs:fontRef>
-    <cs:spPr>
-      <a:solidFill>
-        <a:schemeClr val="phClr"/>
-      </a:solidFill>
-    </cs:spPr>
-  </cs:dataPoint>
-  <cs:dataPoint3D>
-    <cs:lnRef idx="0"/>
-    <cs:fillRef idx="1">
-      <cs:styleClr val="auto"/>
-    </cs:fillRef>
-    <cs:effectRef idx="0"/>
-    <cs:fontRef idx="minor">
-      <a:schemeClr val="tx1"/>
-    </cs:fontRef>
-    <cs:spPr>
-      <a:solidFill>
-        <a:schemeClr val="phClr"/>
-      </a:solidFill>
-    </cs:spPr>
-  </cs:dataPoint3D>
-  <cs:dataPointLine>
-    <cs:lnRef idx="0">
-      <cs:styleClr val="auto"/>
-    </cs:lnRef>
-    <cs:fillRef idx="1"/>
-    <cs:effectRef idx="0"/>
-    <cs:fontRef idx="minor">
-      <a:schemeClr val="tx1"/>
-    </cs:fontRef>
-    <cs:spPr>
-      <a:ln w="28575" cap="rnd">
-        <a:solidFill>
-          <a:schemeClr val="phClr"/>
-        </a:solidFill>
-        <a:round/>
-      </a:ln>
-    </cs:spPr>
-  </cs:dataPointLine>
-  <cs:dataPointMarker>
-    <cs:lnRef idx="0">
-      <cs:styleClr val="auto"/>
-    </cs:lnRef>
-    <cs:fillRef idx="1">
-      <cs:styleClr val="auto"/>
-    </cs:fillRef>
-    <cs:effectRef idx="0"/>
-    <cs:fontRef idx="minor">
-      <a:schemeClr val="tx1"/>
-    </cs:fontRef>
-    <cs:spPr>
-      <a:solidFill>
-        <a:schemeClr val="phClr"/>
-      </a:solidFill>
-      <a:ln w="9525">
-        <a:solidFill>
-          <a:schemeClr val="phClr"/>
-        </a:solidFill>
-      </a:ln>
-    </cs:spPr>
-  </cs:dataPointMarker>
-  <cs:dataPointMarkerLayout symbol="circle" size="5"/>
-  <cs:dataPointWireframe>
-    <cs:lnRef idx="0">
-      <cs:styleClr val="auto"/>
-    </cs:lnRef>
-    <cs:fillRef idx="1"/>
-    <cs:effectRef idx="0"/>
-    <cs:fontRef idx="minor">
-      <a:schemeClr val="tx1"/>
-    </cs:fontRef>
-    <cs:spPr>
-      <a:ln w="9525" cap="rnd">
-        <a:solidFill>
-          <a:schemeClr val="phClr"/>
-        </a:solidFill>
-        <a:round/>
-      </a:ln>
-    </cs:spPr>
-  </cs:dataPointWireframe>
-  <cs:dataTable>
-    <cs:lnRef idx="0"/>
-    <cs:fillRef idx="0"/>
-    <cs:effectRef idx="0"/>
-    <cs:fontRef idx="minor">
-      <a:schemeClr val="tx1">
-        <a:lumMod val="65000"/>
-        <a:lumOff val="35000"/>
-      </a:schemeClr>
-    </cs:fontRef>
-    <cs:spPr>
-      <a:noFill/>
-      <a:ln w="9525" cap="flat" cmpd="sng" algn="ctr">
-        <a:solidFill>
-          <a:schemeClr val="tx1">
-            <a:lumMod val="15000"/>
-            <a:lumOff val="85000"/>
-          </a:schemeClr>
-        </a:solidFill>
-        <a:round/>
-      </a:ln>
-    </cs:spPr>
-    <cs:defRPr sz="900" kern="1200"/>
-  </cs:dataTable>
-  <cs:downBar>
-    <cs:lnRef idx="0"/>
-    <cs:fillRef idx="0"/>
-    <cs:effectRef idx="0"/>
-    <cs:fontRef idx="minor">
-      <a:schemeClr val="dk1"/>
-    </cs:fontRef>
-    <cs:spPr>
-      <a:solidFill>
-        <a:schemeClr val="dk1">
-          <a:lumMod val="65000"/>
-          <a:lumOff val="35000"/>
-        </a:schemeClr>
-      </a:solidFill>
-      <a:ln w="9525">
-        <a:solidFill>
-          <a:schemeClr val="tx1">
-            <a:lumMod val="65000"/>
-            <a:lumOff val="35000"/>
-          </a:schemeClr>
-        </a:solidFill>
-      </a:ln>
-    </cs:spPr>
-  </cs:downBar>
-  <cs:dropLine>
-    <cs:lnRef idx="0"/>
-    <cs:fillRef idx="0"/>
-    <cs:effectRef idx="0"/>
-    <cs:fontRef idx="minor">
-      <a:schemeClr val="tx1"/>
-    </cs:fontRef>
-    <cs:spPr>
-      <a:ln w="9525" cap="flat" cmpd="sng" algn="ctr">
-        <a:solidFill>
-          <a:schemeClr val="tx1">
-            <a:lumMod val="35000"/>
-            <a:lumOff val="65000"/>
-          </a:schemeClr>
-        </a:solidFill>
-        <a:round/>
-      </a:ln>
-    </cs:spPr>
-  </cs:dropLine>
-  <cs:errorBar>
-    <cs:lnRef idx="0"/>
-    <cs:fillRef idx="0"/>
-    <cs:effectRef idx="0"/>
-    <cs:fontRef idx="minor">
-      <a:schemeClr val="tx1"/>
-    </cs:fontRef>
-    <cs:spPr>
-      <a:ln w="9525" cap="flat" cmpd="sng" algn="ctr">
-        <a:solidFill>
-          <a:schemeClr val="tx1">
-            <a:lumMod val="65000"/>
-            <a:lumOff val="35000"/>
-          </a:schemeClr>
-        </a:solidFill>
-        <a:round/>
-      </a:ln>
-    </cs:spPr>
-  </cs:errorBar>
-  <cs:floor>
-    <cs:lnRef idx="0"/>
-    <cs:fillRef idx="0"/>
-    <cs:effectRef idx="0"/>
-    <cs:fontRef idx="minor">
-      <a:schemeClr val="tx1"/>
-    </cs:fontRef>
-    <cs:spPr>
-      <a:noFill/>
-      <a:ln>
-        <a:noFill/>
-      </a:ln>
-    </cs:spPr>
-  </cs:floor>
-  <cs:gridlineMajor>
-    <cs:lnRef idx="0"/>
-    <cs:fillRef idx="0"/>
-    <cs:effectRef idx="0"/>
-    <cs:fontRef idx="minor">
-      <a:schemeClr val="tx1"/>
-    </cs:fontRef>
-    <cs:spPr>
-      <a:ln w="9525" cap="flat" cmpd="sng" algn="ctr">
-        <a:solidFill>
-          <a:schemeClr val="tx1">
-            <a:lumMod val="15000"/>
-            <a:lumOff val="85000"/>
-          </a:schemeClr>
-        </a:solidFill>
-        <a:round/>
-      </a:ln>
-    </cs:spPr>
-  </cs:gridlineMajor>
-  <cs:gridlineMinor>
-    <cs:lnRef idx="0"/>
-    <cs:fillRef idx="0"/>
-    <cs:effectRef idx="0"/>
-    <cs:fontRef idx="minor">
-      <a:schemeClr val="tx1"/>
-    </cs:fontRef>
-    <cs:spPr>
-      <a:ln w="9525" cap="flat" cmpd="sng" algn="ctr">
-        <a:solidFill>
-          <a:schemeClr val="tx1">
-            <a:lumMod val="5000"/>
-            <a:lumOff val="95000"/>
-          </a:schemeClr>
-        </a:solidFill>
-        <a:round/>
-      </a:ln>
-    </cs:spPr>
-  </cs:gridlineMinor>
-  <cs:hiLoLine>
-    <cs:lnRef idx="0"/>
-    <cs:fillRef idx="0"/>
-    <cs:effectRef idx="0"/>
-    <cs:fontRef idx="minor">
-      <a:schemeClr val="tx1"/>
-    </cs:fontRef>
-    <cs:spPr>
-      <a:ln w="9525" cap="flat" cmpd="sng" algn="ctr">
-        <a:solidFill>
-          <a:schemeClr val="tx1">
-            <a:lumMod val="75000"/>
-            <a:lumOff val="25000"/>
-          </a:schemeClr>
-        </a:solidFill>
-        <a:round/>
-      </a:ln>
-    </cs:spPr>
-  </cs:hiLoLine>
-  <cs:leaderLine>
-    <cs:lnRef idx="0"/>
-    <cs:fillRef idx="0"/>
-    <cs:effectRef idx="0"/>
-    <cs:fontRef idx="minor">
-      <a:schemeClr val="tx1"/>
-    </cs:fontRef>
-    <cs:spPr>
-      <a:ln w="9525" cap="flat" cmpd="sng" algn="ctr">
-        <a:solidFill>
-          <a:schemeClr val="tx1">
-            <a:lumMod val="35000"/>
-            <a:lumOff val="65000"/>
-          </a:schemeClr>
-        </a:solidFill>
-        <a:round/>
-      </a:ln>
-    </cs:spPr>
-  </cs:leaderLine>
-  <cs:legend>
-    <cs:lnRef idx="0"/>
-    <cs:fillRef idx="0"/>
-    <cs:effectRef idx="0"/>
-    <cs:fontRef idx="minor">
-      <a:schemeClr val="tx1">
-        <a:lumMod val="65000"/>
-        <a:lumOff val="35000"/>
-      </a:schemeClr>
-    </cs:fontRef>
-    <cs:defRPr sz="900" kern="1200"/>
-  </cs:legend>
-  <cs:plotArea mods="allowNoFillOverride allowNoLineOverride">
-    <cs:lnRef idx="0"/>
-    <cs:fillRef idx="0"/>
-    <cs:effectRef idx="0"/>
-    <cs:fontRef idx="minor">
-      <a:schemeClr val="tx1"/>
-    </cs:fontRef>
-  </cs:plotArea>
-  <cs:plotArea3D mods="allowNoFillOverride allowNoLineOverride">
-    <cs:lnRef idx="0"/>
-    <cs:fillRef idx="0"/>
-    <cs:effectRef idx="0"/>
-    <cs:fontRef idx="minor">
-      <a:schemeClr val="tx1"/>
-    </cs:fontRef>
-  </cs:plotArea3D>
-  <cs:seriesAxis>
-    <cs:lnRef idx="0"/>
-    <cs:fillRef idx="0"/>
-    <cs:effectRef idx="0"/>
-    <cs:fontRef idx="minor">
-      <a:schemeClr val="tx1">
-        <a:lumMod val="65000"/>
-        <a:lumOff val="35000"/>
-      </a:schemeClr>
-    </cs:fontRef>
-    <cs:defRPr sz="900" kern="1200"/>
-  </cs:seriesAxis>
-  <cs:seriesLine>
-    <cs:lnRef idx="0"/>
-    <cs:fillRef idx="0"/>
-    <cs:effectRef idx="0"/>
-    <cs:fontRef idx="minor">
-      <a:schemeClr val="tx1"/>
-    </cs:fontRef>
-    <cs:spPr>
-      <a:ln w="9525" cap="flat" cmpd="sng" algn="ctr">
-        <a:solidFill>
-          <a:schemeClr val="tx1">
-            <a:lumMod val="35000"/>
-            <a:lumOff val="65000"/>
-          </a:schemeClr>
-        </a:solidFill>
-        <a:round/>
-      </a:ln>
-    </cs:spPr>
-  </cs:seriesLine>
-  <cs:title>
-    <cs:lnRef idx="0"/>
-    <cs:fillRef idx="0"/>
-    <cs:effectRef idx="0"/>
-    <cs:fontRef idx="minor">
-      <a:schemeClr val="tx1">
-        <a:lumMod val="65000"/>
-        <a:lumOff val="35000"/>
-      </a:schemeClr>
-    </cs:fontRef>
-    <cs:defRPr sz="1400" b="0" kern="1200" spc="0" baseline="0"/>
-  </cs:title>
-  <cs:trendline>
-    <cs:lnRef idx="0">
-      <cs:styleClr val="auto"/>
-    </cs:lnRef>
-    <cs:fillRef idx="0"/>
-    <cs:effectRef idx="0"/>
-    <cs:fontRef idx="minor">
-      <a:schemeClr val="tx1"/>
-    </cs:fontRef>
-    <cs:spPr>
-      <a:ln w="19050" cap="rnd">
-        <a:solidFill>
-          <a:schemeClr val="phClr"/>
-        </a:solidFill>
-        <a:prstDash val="sysDot"/>
-      </a:ln>
-    </cs:spPr>
-  </cs:trendline>
-  <cs:trendlineLabel>
-    <cs:lnRef idx="0"/>
-    <cs:fillRef idx="0"/>
-    <cs:effectRef idx="0"/>
-    <cs:fontRef idx="minor">
-      <a:schemeClr val="tx1">
-        <a:lumMod val="65000"/>
-        <a:lumOff val="35000"/>
-      </a:schemeClr>
-    </cs:fontRef>
-    <cs:defRPr sz="900" kern="1200"/>
-  </cs:trendlineLabel>
-  <cs:upBar>
-    <cs:lnRef idx="0"/>
-    <cs:fillRef idx="0"/>
-    <cs:effectRef idx="0"/>
-    <cs:fontRef idx="minor">
-      <a:schemeClr val="dk1"/>
-    </cs:fontRef>
-    <cs:spPr>
-      <a:solidFill>
-        <a:schemeClr val="lt1"/>
-      </a:solidFill>
-      <a:ln w="9525">
-        <a:solidFill>
-          <a:schemeClr val="tx1">
-            <a:lumMod val="15000"/>
-            <a:lumOff val="85000"/>
-          </a:schemeClr>
-        </a:solidFill>
-      </a:ln>
-    </cs:spPr>
-  </cs:upBar>
-  <cs:valueAxis>
-    <cs:lnRef idx="0"/>
-    <cs:fillRef idx="0"/>
-    <cs:effectRef idx="0"/>
-    <cs:fontRef idx="minor">
-      <a:schemeClr val="tx1">
-        <a:lumMod val="65000"/>
-        <a:lumOff val="35000"/>
-      </a:schemeClr>
-    </cs:fontRef>
-    <cs:defRPr sz="900" kern="1200"/>
-  </cs:valueAxis>
-  <cs:wall>
-    <cs:lnRef idx="0"/>
-    <cs:fillRef idx="0"/>
-    <cs:effectRef idx="0"/>
-    <cs:fontRef idx="minor">
-      <a:schemeClr val="tx1"/>
-    </cs:fontRef>
-    <cs:spPr>
-      <a:noFill/>
-      <a:ln>
-        <a:noFill/>
-      </a:ln>
-    </cs:spPr>
-  </cs:wall>
-</cs:chartStyle>
-</file>
-
-<file path=word/charts/style2.xml><?xml version="1.0" encoding="utf-8"?>
 <cs:chartStyle xmlns:cs="http://schemas.microsoft.com/office/drawing/2012/chartStyle" xmlns:a="http://schemas.openxmlformats.org/drawingml/2006/main" id="227">
   <cs:axisTitle>
     <cs:lnRef idx="0"/>

</xml_diff>

<commit_message>
UnoApiXmlTest: remove workaround to handle chart file names in tests
No longer needed after 530c2080e7eef44c460036b151ea5d81d77e23e4
"oox, sd: fix ever-increasing chart IDs when exporting to PPTX"
and d0ba10a11532cb0709ccd4070275fd3552e5b12b
"sc: fix ever-increasing chart IDs when exporting to XLSX"
Also restored the documents modified in 6d91afd1a6eca421fe85a312c5911dc5e7d08cc9
"UnoApiXmlTest: merge parseExport from ChartTest" to ensure
only one chart was possible per document. Sample documents in unittests
can have more than one chart now, since the chart file name wouldn't
change

Kudos to Miklos Vajna for fixing the chart file names when exporting them

Change-Id: I10e2c44e41953a2d0d08bbb2a813134861e74660
Reviewed-on: https://gerrit.libreoffice.org/c/core/+/148461
Tested-by: Xisco Fauli <xiscofauli@libreoffice.org>
Reviewed-by: Xisco Fauli <xiscofauli@libreoffice.org>
</commit_message>
<xml_diff>
--- a/chart2/qa/extras/data/docx/MSO_axis_position.docx
+++ b/chart2/qa/extras/data/docx/MSO_axis_position.docx
@@ -1,6 +1,6 @@
 
 <file path=word/document.xml><?xml version="1.0" encoding="utf-8"?>
-<w:document xmlns:wpc="http://schemas.microsoft.com/office/word/2010/wordprocessingCanvas" xmlns:cx="http://schemas.microsoft.com/office/drawing/2014/chartex" xmlns:cx1="http://schemas.microsoft.com/office/drawing/2015/9/8/chartex" xmlns:cx2="http://schemas.microsoft.com/office/drawing/2015/10/21/chartex" xmlns:cx3="http://schemas.microsoft.com/office/drawing/2016/5/9/chartex" xmlns:cx4="http://schemas.microsoft.com/office/drawing/2016/5/10/chartex" xmlns:cx5="http://schemas.microsoft.com/office/drawing/2016/5/11/chartex" xmlns:cx6="http://schemas.microsoft.com/office/drawing/2016/5/12/chartex" xmlns:cx7="http://schemas.microsoft.com/office/drawing/2016/5/13/chartex" xmlns:cx8="http://schemas.microsoft.com/office/drawing/2016/5/14/chartex" xmlns:mc="http://schemas.openxmlformats.org/markup-compatibility/2006" xmlns:aink="http://schemas.microsoft.com/office/drawing/2016/ink" xmlns:am3d="http://schemas.microsoft.com/office/drawing/2017/model3d" xmlns:o="urn:schemas-microsoft-com:office:office" xmlns:oel="http://schemas.microsoft.com/office/2019/extlst" xmlns:r="http://schemas.openxmlformats.org/officeDocument/2006/relationships" xmlns:m="http://schemas.openxmlformats.org/officeDocument/2006/math" xmlns:v="urn:schemas-microsoft-com:vml" xmlns:wp14="http://schemas.microsoft.com/office/word/2010/wordprocessingDrawing" xmlns:wp="http://schemas.openxmlformats.org/drawingml/2006/wordprocessingDrawing" xmlns:w10="urn:schemas-microsoft-com:office:word" xmlns:w="http://schemas.openxmlformats.org/wordprocessingml/2006/main" xmlns:w14="http://schemas.microsoft.com/office/word/2010/wordml" xmlns:w15="http://schemas.microsoft.com/office/word/2012/wordml" xmlns:w16cex="http://schemas.microsoft.com/office/word/2018/wordml/cex" xmlns:w16cid="http://schemas.microsoft.com/office/word/2016/wordml/cid" xmlns:w16="http://schemas.microsoft.com/office/word/2018/wordml" xmlns:w16sdtdh="http://schemas.microsoft.com/office/word/2020/wordml/sdtdatahash" xmlns:w16se="http://schemas.microsoft.com/office/word/2015/wordml/symex" xmlns:wpg="http://schemas.microsoft.com/office/word/2010/wordprocessingGroup" xmlns:wpi="http://schemas.microsoft.com/office/word/2010/wordprocessingInk" xmlns:wne="http://schemas.microsoft.com/office/word/2006/wordml" xmlns:wps="http://schemas.microsoft.com/office/word/2010/wordprocessingShape" mc:Ignorable="w14 w15 w16se w16cid w16 w16cex w16sdtdh wp14">
+<w:document xmlns:wpc="http://schemas.microsoft.com/office/word/2010/wordprocessingCanvas" xmlns:cx="http://schemas.microsoft.com/office/drawing/2014/chartex" xmlns:cx1="http://schemas.microsoft.com/office/drawing/2015/9/8/chartex" xmlns:cx2="http://schemas.microsoft.com/office/drawing/2015/10/21/chartex" xmlns:cx3="http://schemas.microsoft.com/office/drawing/2016/5/9/chartex" xmlns:cx4="http://schemas.microsoft.com/office/drawing/2016/5/10/chartex" xmlns:cx5="http://schemas.microsoft.com/office/drawing/2016/5/11/chartex" xmlns:cx6="http://schemas.microsoft.com/office/drawing/2016/5/12/chartex" xmlns:cx7="http://schemas.microsoft.com/office/drawing/2016/5/13/chartex" xmlns:cx8="http://schemas.microsoft.com/office/drawing/2016/5/14/chartex" xmlns:mc="http://schemas.openxmlformats.org/markup-compatibility/2006" xmlns:aink="http://schemas.microsoft.com/office/drawing/2016/ink" xmlns:am3d="http://schemas.microsoft.com/office/drawing/2017/model3d" xmlns:o="urn:schemas-microsoft-com:office:office" xmlns:r="http://schemas.openxmlformats.org/officeDocument/2006/relationships" xmlns:m="http://schemas.openxmlformats.org/officeDocument/2006/math" xmlns:v="urn:schemas-microsoft-com:vml" xmlns:wp14="http://schemas.microsoft.com/office/word/2010/wordprocessingDrawing" xmlns:wp="http://schemas.openxmlformats.org/drawingml/2006/wordprocessingDrawing" xmlns:w10="urn:schemas-microsoft-com:office:word" xmlns:w="http://schemas.openxmlformats.org/wordprocessingml/2006/main" xmlns:w14="http://schemas.microsoft.com/office/word/2010/wordml" xmlns:w15="http://schemas.microsoft.com/office/word/2012/wordml" xmlns:w16cid="http://schemas.microsoft.com/office/word/2016/wordml/cid" xmlns:w16se="http://schemas.microsoft.com/office/word/2015/wordml/symex" xmlns:wpg="http://schemas.microsoft.com/office/word/2010/wordprocessingGroup" xmlns:wpi="http://schemas.microsoft.com/office/word/2010/wordprocessingInk" xmlns:wne="http://schemas.microsoft.com/office/word/2006/wordml" xmlns:wps="http://schemas.microsoft.com/office/word/2010/wordprocessingShape" mc:Ignorable="w14 w15 w16se w16cid wp14">
   <w:body>
     <w:p>
       <w:r>
@@ -8,7 +8,7 @@
           <w:noProof/>
         </w:rPr>
         <w:drawing>
-          <wp:inline distT="0" distB="0" distL="0" distR="0" wp14:anchorId="2FD09EC3" wp14:editId="71676EB6">
+          <wp:inline distT="0" distB="0" distL="0" distR="0">
             <wp:extent cx="5486400" cy="3200400"/>
             <wp:effectExtent l="0" t="0" r="0" b="0"/>
             <wp:docPr id="1" name="Diagram 1"/>
@@ -22,7 +22,28 @@
         </w:drawing>
       </w:r>
     </w:p>
-    <w:p/>
+    <w:p>
+      <w:r>
+        <w:rPr>
+          <w:noProof/>
+        </w:rPr>
+        <w:drawing>
+          <wp:inline distT="0" distB="0" distL="0" distR="0">
+            <wp:extent cx="5486400" cy="3200400"/>
+            <wp:effectExtent l="0" t="0" r="0" b="0"/>
+            <wp:docPr id="2" name="Diagram 2"/>
+            <wp:cNvGraphicFramePr/>
+            <a:graphic xmlns:a="http://schemas.openxmlformats.org/drawingml/2006/main">
+              <a:graphicData uri="http://schemas.openxmlformats.org/drawingml/2006/chart">
+                <c:chart xmlns:c="http://schemas.openxmlformats.org/drawingml/2006/chart" xmlns:r="http://schemas.openxmlformats.org/officeDocument/2006/relationships" r:id="rId7"/>
+              </a:graphicData>
+            </a:graphic>
+          </wp:inline>
+        </w:drawing>
+      </w:r>
+      <w:bookmarkStart w:id="0" w:name="_GoBack"/>
+      <w:bookmarkEnd w:id="0"/>
+    </w:p>
     <w:sectPr>
       <w:pgSz w:w="11906" w:h="16838"/>
       <w:pgMar w:top="1417" w:right="1417" w:bottom="1417" w:left="1417" w:header="708" w:footer="708" w:gutter="0"/>
@@ -34,7 +55,7 @@
 </file>
 
 <file path=word/endnotes.xml><?xml version="1.0" encoding="utf-8"?>
-<w:endnotes xmlns:wpc="http://schemas.microsoft.com/office/word/2010/wordprocessingCanvas" xmlns:cx="http://schemas.microsoft.com/office/drawing/2014/chartex" xmlns:cx1="http://schemas.microsoft.com/office/drawing/2015/9/8/chartex" xmlns:cx2="http://schemas.microsoft.com/office/drawing/2015/10/21/chartex" xmlns:cx3="http://schemas.microsoft.com/office/drawing/2016/5/9/chartex" xmlns:cx4="http://schemas.microsoft.com/office/drawing/2016/5/10/chartex" xmlns:cx5="http://schemas.microsoft.com/office/drawing/2016/5/11/chartex" xmlns:cx6="http://schemas.microsoft.com/office/drawing/2016/5/12/chartex" xmlns:cx7="http://schemas.microsoft.com/office/drawing/2016/5/13/chartex" xmlns:cx8="http://schemas.microsoft.com/office/drawing/2016/5/14/chartex" xmlns:mc="http://schemas.openxmlformats.org/markup-compatibility/2006" xmlns:aink="http://schemas.microsoft.com/office/drawing/2016/ink" xmlns:am3d="http://schemas.microsoft.com/office/drawing/2017/model3d" xmlns:o="urn:schemas-microsoft-com:office:office" xmlns:oel="http://schemas.microsoft.com/office/2019/extlst" xmlns:r="http://schemas.openxmlformats.org/officeDocument/2006/relationships" xmlns:m="http://schemas.openxmlformats.org/officeDocument/2006/math" xmlns:v="urn:schemas-microsoft-com:vml" xmlns:wp14="http://schemas.microsoft.com/office/word/2010/wordprocessingDrawing" xmlns:wp="http://schemas.openxmlformats.org/drawingml/2006/wordprocessingDrawing" xmlns:w10="urn:schemas-microsoft-com:office:word" xmlns:w="http://schemas.openxmlformats.org/wordprocessingml/2006/main" xmlns:w14="http://schemas.microsoft.com/office/word/2010/wordml" xmlns:w15="http://schemas.microsoft.com/office/word/2012/wordml" xmlns:w16cex="http://schemas.microsoft.com/office/word/2018/wordml/cex" xmlns:w16cid="http://schemas.microsoft.com/office/word/2016/wordml/cid" xmlns:w16="http://schemas.microsoft.com/office/word/2018/wordml" xmlns:w16sdtdh="http://schemas.microsoft.com/office/word/2020/wordml/sdtdatahash" xmlns:w16se="http://schemas.microsoft.com/office/word/2015/wordml/symex" xmlns:wpg="http://schemas.microsoft.com/office/word/2010/wordprocessingGroup" xmlns:wpi="http://schemas.microsoft.com/office/word/2010/wordprocessingInk" xmlns:wne="http://schemas.microsoft.com/office/word/2006/wordml" xmlns:wps="http://schemas.microsoft.com/office/word/2010/wordprocessingShape" mc:Ignorable="w14 w15 w16se w16cid w16 w16cex w16sdtdh wp14">
+<w:endnotes xmlns:wpc="http://schemas.microsoft.com/office/word/2010/wordprocessingCanvas" xmlns:cx="http://schemas.microsoft.com/office/drawing/2014/chartex" xmlns:cx1="http://schemas.microsoft.com/office/drawing/2015/9/8/chartex" xmlns:cx2="http://schemas.microsoft.com/office/drawing/2015/10/21/chartex" xmlns:cx3="http://schemas.microsoft.com/office/drawing/2016/5/9/chartex" xmlns:cx4="http://schemas.microsoft.com/office/drawing/2016/5/10/chartex" xmlns:cx5="http://schemas.microsoft.com/office/drawing/2016/5/11/chartex" xmlns:cx6="http://schemas.microsoft.com/office/drawing/2016/5/12/chartex" xmlns:cx7="http://schemas.microsoft.com/office/drawing/2016/5/13/chartex" xmlns:cx8="http://schemas.microsoft.com/office/drawing/2016/5/14/chartex" xmlns:mc="http://schemas.openxmlformats.org/markup-compatibility/2006" xmlns:aink="http://schemas.microsoft.com/office/drawing/2016/ink" xmlns:am3d="http://schemas.microsoft.com/office/drawing/2017/model3d" xmlns:o="urn:schemas-microsoft-com:office:office" xmlns:r="http://schemas.openxmlformats.org/officeDocument/2006/relationships" xmlns:m="http://schemas.openxmlformats.org/officeDocument/2006/math" xmlns:v="urn:schemas-microsoft-com:vml" xmlns:wp14="http://schemas.microsoft.com/office/word/2010/wordprocessingDrawing" xmlns:wp="http://schemas.openxmlformats.org/drawingml/2006/wordprocessingDrawing" xmlns:w10="urn:schemas-microsoft-com:office:word" xmlns:w="http://schemas.openxmlformats.org/wordprocessingml/2006/main" xmlns:w14="http://schemas.microsoft.com/office/word/2010/wordml" xmlns:w15="http://schemas.microsoft.com/office/word/2012/wordml" xmlns:w16cid="http://schemas.microsoft.com/office/word/2016/wordml/cid" xmlns:w16se="http://schemas.microsoft.com/office/word/2015/wordml/symex" xmlns:wpg="http://schemas.microsoft.com/office/word/2010/wordprocessingGroup" xmlns:wpi="http://schemas.microsoft.com/office/word/2010/wordprocessingInk" xmlns:wne="http://schemas.microsoft.com/office/word/2006/wordml" xmlns:wps="http://schemas.microsoft.com/office/word/2010/wordprocessingShape" mc:Ignorable="w14 w15 w16se w16cid wp14">
   <w:endnote w:type="separator" w:id="-1">
     <w:p>
       <w:pPr>
@@ -59,7 +80,7 @@
 </file>
 
 <file path=word/footnotes.xml><?xml version="1.0" encoding="utf-8"?>
-<w:footnotes xmlns:wpc="http://schemas.microsoft.com/office/word/2010/wordprocessingCanvas" xmlns:cx="http://schemas.microsoft.com/office/drawing/2014/chartex" xmlns:cx1="http://schemas.microsoft.com/office/drawing/2015/9/8/chartex" xmlns:cx2="http://schemas.microsoft.com/office/drawing/2015/10/21/chartex" xmlns:cx3="http://schemas.microsoft.com/office/drawing/2016/5/9/chartex" xmlns:cx4="http://schemas.microsoft.com/office/drawing/2016/5/10/chartex" xmlns:cx5="http://schemas.microsoft.com/office/drawing/2016/5/11/chartex" xmlns:cx6="http://schemas.microsoft.com/office/drawing/2016/5/12/chartex" xmlns:cx7="http://schemas.microsoft.com/office/drawing/2016/5/13/chartex" xmlns:cx8="http://schemas.microsoft.com/office/drawing/2016/5/14/chartex" xmlns:mc="http://schemas.openxmlformats.org/markup-compatibility/2006" xmlns:aink="http://schemas.microsoft.com/office/drawing/2016/ink" xmlns:am3d="http://schemas.microsoft.com/office/drawing/2017/model3d" xmlns:o="urn:schemas-microsoft-com:office:office" xmlns:oel="http://schemas.microsoft.com/office/2019/extlst" xmlns:r="http://schemas.openxmlformats.org/officeDocument/2006/relationships" xmlns:m="http://schemas.openxmlformats.org/officeDocument/2006/math" xmlns:v="urn:schemas-microsoft-com:vml" xmlns:wp14="http://schemas.microsoft.com/office/word/2010/wordprocessingDrawing" xmlns:wp="http://schemas.openxmlformats.org/drawingml/2006/wordprocessingDrawing" xmlns:w10="urn:schemas-microsoft-com:office:word" xmlns:w="http://schemas.openxmlformats.org/wordprocessingml/2006/main" xmlns:w14="http://schemas.microsoft.com/office/word/2010/wordml" xmlns:w15="http://schemas.microsoft.com/office/word/2012/wordml" xmlns:w16cex="http://schemas.microsoft.com/office/word/2018/wordml/cex" xmlns:w16cid="http://schemas.microsoft.com/office/word/2016/wordml/cid" xmlns:w16="http://schemas.microsoft.com/office/word/2018/wordml" xmlns:w16sdtdh="http://schemas.microsoft.com/office/word/2020/wordml/sdtdatahash" xmlns:w16se="http://schemas.microsoft.com/office/word/2015/wordml/symex" xmlns:wpg="http://schemas.microsoft.com/office/word/2010/wordprocessingGroup" xmlns:wpi="http://schemas.microsoft.com/office/word/2010/wordprocessingInk" xmlns:wne="http://schemas.microsoft.com/office/word/2006/wordml" xmlns:wps="http://schemas.microsoft.com/office/word/2010/wordprocessingShape" mc:Ignorable="w14 w15 w16se w16cid w16 w16cex w16sdtdh wp14">
+<w:footnotes xmlns:wpc="http://schemas.microsoft.com/office/word/2010/wordprocessingCanvas" xmlns:cx="http://schemas.microsoft.com/office/drawing/2014/chartex" xmlns:cx1="http://schemas.microsoft.com/office/drawing/2015/9/8/chartex" xmlns:cx2="http://schemas.microsoft.com/office/drawing/2015/10/21/chartex" xmlns:cx3="http://schemas.microsoft.com/office/drawing/2016/5/9/chartex" xmlns:cx4="http://schemas.microsoft.com/office/drawing/2016/5/10/chartex" xmlns:cx5="http://schemas.microsoft.com/office/drawing/2016/5/11/chartex" xmlns:cx6="http://schemas.microsoft.com/office/drawing/2016/5/12/chartex" xmlns:cx7="http://schemas.microsoft.com/office/drawing/2016/5/13/chartex" xmlns:cx8="http://schemas.microsoft.com/office/drawing/2016/5/14/chartex" xmlns:mc="http://schemas.openxmlformats.org/markup-compatibility/2006" xmlns:aink="http://schemas.microsoft.com/office/drawing/2016/ink" xmlns:am3d="http://schemas.microsoft.com/office/drawing/2017/model3d" xmlns:o="urn:schemas-microsoft-com:office:office" xmlns:r="http://schemas.openxmlformats.org/officeDocument/2006/relationships" xmlns:m="http://schemas.openxmlformats.org/officeDocument/2006/math" xmlns:v="urn:schemas-microsoft-com:vml" xmlns:wp14="http://schemas.microsoft.com/office/word/2010/wordprocessingDrawing" xmlns:wp="http://schemas.openxmlformats.org/drawingml/2006/wordprocessingDrawing" xmlns:w10="urn:schemas-microsoft-com:office:word" xmlns:w="http://schemas.openxmlformats.org/wordprocessingml/2006/main" xmlns:w14="http://schemas.microsoft.com/office/word/2010/wordml" xmlns:w15="http://schemas.microsoft.com/office/word/2012/wordml" xmlns:w16cid="http://schemas.microsoft.com/office/word/2016/wordml/cid" xmlns:w16se="http://schemas.microsoft.com/office/word/2015/wordml/symex" xmlns:wpg="http://schemas.microsoft.com/office/word/2010/wordprocessingGroup" xmlns:wpi="http://schemas.microsoft.com/office/word/2010/wordprocessingInk" xmlns:wne="http://schemas.microsoft.com/office/word/2006/wordml" xmlns:wps="http://schemas.microsoft.com/office/word/2010/wordprocessingShape" mc:Ignorable="w14 w15 w16se w16cid wp14">
   <w:footnote w:type="separator" w:id="-1">
     <w:p>
       <w:pPr>
@@ -84,7 +105,7 @@
 </file>
 
 <file path=word/styles.xml><?xml version="1.0" encoding="utf-8"?>
-<w:styles xmlns:mc="http://schemas.openxmlformats.org/markup-compatibility/2006" xmlns:r="http://schemas.openxmlformats.org/officeDocument/2006/relationships" xmlns:w="http://schemas.openxmlformats.org/wordprocessingml/2006/main" xmlns:w14="http://schemas.microsoft.com/office/word/2010/wordml" xmlns:w15="http://schemas.microsoft.com/office/word/2012/wordml" xmlns:w16cex="http://schemas.microsoft.com/office/word/2018/wordml/cex" xmlns:w16cid="http://schemas.microsoft.com/office/word/2016/wordml/cid" xmlns:w16="http://schemas.microsoft.com/office/word/2018/wordml" xmlns:w16sdtdh="http://schemas.microsoft.com/office/word/2020/wordml/sdtdatahash" xmlns:w16se="http://schemas.microsoft.com/office/word/2015/wordml/symex" mc:Ignorable="w14 w15 w16se w16cid w16 w16cex w16sdtdh">
+<w:styles xmlns:mc="http://schemas.openxmlformats.org/markup-compatibility/2006" xmlns:r="http://schemas.openxmlformats.org/officeDocument/2006/relationships" xmlns:w="http://schemas.openxmlformats.org/wordprocessingml/2006/main" xmlns:w14="http://schemas.microsoft.com/office/word/2010/wordml" xmlns:w15="http://schemas.microsoft.com/office/word/2012/wordml" xmlns:w16cid="http://schemas.microsoft.com/office/word/2016/wordml/cid" xmlns:w16se="http://schemas.microsoft.com/office/word/2015/wordml/symex" mc:Ignorable="w14 w15 w16se w16cid">
   <w:docDefaults>
     <w:rPrDefault>
       <w:rPr>
@@ -100,7 +121,7 @@
       </w:pPr>
     </w:pPrDefault>
   </w:docDefaults>
-  <w:latentStyles w:defLockedState="0" w:defUIPriority="99" w:defSemiHidden="0" w:defUnhideWhenUsed="0" w:defQFormat="0" w:count="376">
+  <w:latentStyles w:defLockedState="0" w:defUIPriority="99" w:defSemiHidden="0" w:defUnhideWhenUsed="0" w:defQFormat="0" w:count="377">
     <w:lsdException w:name="Normal" w:uiPriority="0" w:qFormat="1"/>
     <w:lsdException w:name="heading 1" w:uiPriority="9" w:qFormat="1"/>
     <w:lsdException w:name="heading 2" w:semiHidden="1" w:uiPriority="9" w:unhideWhenUsed="1" w:qFormat="1"/>
@@ -206,7 +227,6 @@
     <w:lsdException w:name="HTML Sample" w:semiHidden="1" w:unhideWhenUsed="1"/>
     <w:lsdException w:name="HTML Typewriter" w:semiHidden="1" w:unhideWhenUsed="1"/>
     <w:lsdException w:name="HTML Variable" w:semiHidden="1" w:unhideWhenUsed="1"/>
-    <w:lsdException w:name="Normal Table" w:semiHidden="1" w:unhideWhenUsed="1"/>
     <w:lsdException w:name="annotation subject" w:semiHidden="1" w:unhideWhenUsed="1"/>
     <w:lsdException w:name="No List" w:semiHidden="1" w:unhideWhenUsed="1"/>
     <w:lsdException w:name="Outline List 1" w:semiHidden="1" w:unhideWhenUsed="1"/>
@@ -252,11 +272,9 @@
     <w:lsdException w:name="Table Subtle 1" w:semiHidden="1" w:unhideWhenUsed="1"/>
     <w:lsdException w:name="Table Subtle 2" w:semiHidden="1" w:unhideWhenUsed="1"/>
     <w:lsdException w:name="Table Web 1" w:semiHidden="1" w:unhideWhenUsed="1"/>
-    <w:lsdException w:name="Table Web 2" w:semiHidden="1" w:unhideWhenUsed="1"/>
     <w:lsdException w:name="Table Web 3" w:semiHidden="1" w:unhideWhenUsed="1"/>
     <w:lsdException w:name="Balloon Text" w:semiHidden="1" w:unhideWhenUsed="1"/>
     <w:lsdException w:name="Table Grid" w:uiPriority="39"/>
-    <w:lsdException w:name="Table Theme" w:semiHidden="1" w:unhideWhenUsed="1"/>
     <w:lsdException w:name="Placeholder Text" w:semiHidden="1"/>
     <w:lsdException w:name="No Spacing" w:uiPriority="1" w:qFormat="1"/>
     <w:lsdException w:name="Light Shading" w:uiPriority="60"/>
@@ -477,18 +495,19 @@
     <w:lsdException w:name="Hashtag" w:semiHidden="1" w:unhideWhenUsed="1"/>
     <w:lsdException w:name="Unresolved Mention" w:semiHidden="1" w:unhideWhenUsed="1"/>
     <w:lsdException w:name="Smart Link" w:semiHidden="1" w:unhideWhenUsed="1"/>
+    <w:lsdException w:name="Smart Link Error" w:semiHidden="1" w:unhideWhenUsed="1"/>
   </w:latentStyles>
-  <w:style w:type="paragraph" w:default="1" w:styleId="Normal">
+  <w:style w:type="paragraph" w:default="1" w:styleId="Norml">
     <w:name w:val="Normal"/>
     <w:qFormat/>
   </w:style>
-  <w:style w:type="character" w:default="1" w:styleId="DefaultParagraphFont">
+  <w:style w:type="character" w:default="1" w:styleId="Bekezdsalapbettpusa">
     <w:name w:val="Default Paragraph Font"/>
     <w:uiPriority w:val="1"/>
     <w:semiHidden/>
     <w:unhideWhenUsed/>
   </w:style>
-  <w:style w:type="table" w:default="1" w:styleId="TableNormal">
+  <w:style w:type="table" w:default="1" w:styleId="Normltblzat">
     <w:name w:val="Normal Table"/>
     <w:uiPriority w:val="99"/>
     <w:semiHidden/>
@@ -503,16 +522,16 @@
       </w:tblCellMar>
     </w:tblPr>
   </w:style>
-  <w:style w:type="numbering" w:default="1" w:styleId="NoList">
+  <w:style w:type="numbering" w:default="1" w:styleId="Nemlista">
     <w:name w:val="No List"/>
     <w:uiPriority w:val="99"/>
     <w:semiHidden/>
     <w:unhideWhenUsed/>
   </w:style>
-  <w:style w:type="paragraph" w:styleId="Header">
+  <w:style w:type="paragraph" w:styleId="lfej">
     <w:name w:val="header"/>
-    <w:basedOn w:val="Normal"/>
-    <w:link w:val="HeaderChar"/>
+    <w:basedOn w:val="Norml"/>
+    <w:link w:val="lfejChar"/>
     <w:uiPriority w:val="99"/>
     <w:unhideWhenUsed/>
     <w:rsid w:val="006756C3"/>
@@ -524,17 +543,17 @@
       <w:spacing w:after="0" w:line="240" w:lineRule="auto"/>
     </w:pPr>
   </w:style>
-  <w:style w:type="character" w:customStyle="1" w:styleId="HeaderChar">
-    <w:name w:val="Header Char"/>
-    <w:basedOn w:val="DefaultParagraphFont"/>
-    <w:link w:val="Header"/>
+  <w:style w:type="character" w:customStyle="1" w:styleId="lfejChar">
+    <w:name w:val="Élőfej Char"/>
+    <w:basedOn w:val="Bekezdsalapbettpusa"/>
+    <w:link w:val="lfej"/>
     <w:uiPriority w:val="99"/>
     <w:rsid w:val="006756C3"/>
   </w:style>
-  <w:style w:type="paragraph" w:styleId="Footer">
+  <w:style w:type="paragraph" w:styleId="llb">
     <w:name w:val="footer"/>
-    <w:basedOn w:val="Normal"/>
-    <w:link w:val="FooterChar"/>
+    <w:basedOn w:val="Norml"/>
+    <w:link w:val="llbChar"/>
     <w:uiPriority w:val="99"/>
     <w:unhideWhenUsed/>
     <w:rsid w:val="006756C3"/>
@@ -546,10 +565,10 @@
       <w:spacing w:after="0" w:line="240" w:lineRule="auto"/>
     </w:pPr>
   </w:style>
-  <w:style w:type="character" w:customStyle="1" w:styleId="FooterChar">
-    <w:name w:val="Footer Char"/>
-    <w:basedOn w:val="DefaultParagraphFont"/>
-    <w:link w:val="Footer"/>
+  <w:style w:type="character" w:customStyle="1" w:styleId="llbChar">
+    <w:name w:val="Élőláb Char"/>
+    <w:basedOn w:val="Bekezdsalapbettpusa"/>
+    <w:link w:val="llb"/>
     <w:uiPriority w:val="99"/>
     <w:rsid w:val="006756C3"/>
   </w:style>
@@ -559,7 +578,7 @@
 <file path=word/charts/chart1.xml><?xml version="1.0" encoding="utf-8"?>
 <c:chartSpace xmlns:c="http://schemas.openxmlformats.org/drawingml/2006/chart" xmlns:a="http://schemas.openxmlformats.org/drawingml/2006/main" xmlns:r="http://schemas.openxmlformats.org/officeDocument/2006/relationships" xmlns:c16r2="http://schemas.microsoft.com/office/drawing/2015/06/chart">
   <c:date1904 val="0"/>
-  <c:lang val="en-US"/>
+  <c:lang val="hu-HU"/>
   <c:roundedCorners val="0"/>
   <mc:AlternateContent xmlns:mc="http://schemas.openxmlformats.org/markup-compatibility/2006">
     <mc:Choice xmlns:c14="http://schemas.microsoft.com/office/drawing/2007/8/2/chart" Requires="c14">
@@ -596,7 +615,7 @@
               <a:cs typeface="+mn-cs"/>
             </a:defRPr>
           </a:pPr>
-          <a:endParaRPr lang="en-US"/>
+          <a:endParaRPr lang="hu-HU"/>
         </a:p>
       </c:txPr>
     </c:title>
@@ -881,7 +900,7 @@
                 <a:cs typeface="+mn-cs"/>
               </a:defRPr>
             </a:pPr>
-            <a:endParaRPr lang="en-US"/>
+            <a:endParaRPr lang="hu-HU"/>
           </a:p>
         </c:txPr>
         <c:crossAx val="243809744"/>
@@ -940,7 +959,7 @@
                 <a:cs typeface="+mn-cs"/>
               </a:defRPr>
             </a:pPr>
-            <a:endParaRPr lang="en-US"/>
+            <a:endParaRPr lang="hu-HU"/>
           </a:p>
         </c:txPr>
         <c:crossAx val="243806464"/>
@@ -982,7 +1001,7 @@
               <a:cs typeface="+mn-cs"/>
             </a:defRPr>
           </a:pPr>
-          <a:endParaRPr lang="en-US"/>
+          <a:endParaRPr lang="hu-HU"/>
         </a:p>
       </c:txPr>
     </c:legend>
@@ -1019,7 +1038,479 @@
       <a:pPr>
         <a:defRPr/>
       </a:pPr>
-      <a:endParaRPr lang="en-US"/>
+      <a:endParaRPr lang="hu-HU"/>
+    </a:p>
+  </c:txPr>
+  <c:externalData r:id="rId3">
+    <c:autoUpdate val="0"/>
+  </c:externalData>
+</c:chartSpace>
+</file>
+
+<file path=word/charts/chart2.xml><?xml version="1.0" encoding="utf-8"?>
+<c:chartSpace xmlns:c="http://schemas.openxmlformats.org/drawingml/2006/chart" xmlns:a="http://schemas.openxmlformats.org/drawingml/2006/main" xmlns:r="http://schemas.openxmlformats.org/officeDocument/2006/relationships" xmlns:c16r2="http://schemas.microsoft.com/office/drawing/2015/06/chart">
+  <c:date1904 val="0"/>
+  <c:lang val="hu-HU"/>
+  <c:roundedCorners val="0"/>
+  <mc:AlternateContent xmlns:mc="http://schemas.openxmlformats.org/markup-compatibility/2006">
+    <mc:Choice xmlns:c14="http://schemas.microsoft.com/office/drawing/2007/8/2/chart" Requires="c14">
+      <c14:style val="102"/>
+    </mc:Choice>
+    <mc:Fallback>
+      <c:style val="2"/>
+    </mc:Fallback>
+  </mc:AlternateContent>
+  <c:chart>
+    <c:title>
+      <c:overlay val="0"/>
+      <c:spPr>
+        <a:noFill/>
+        <a:ln>
+          <a:noFill/>
+        </a:ln>
+        <a:effectLst/>
+      </c:spPr>
+      <c:txPr>
+        <a:bodyPr rot="0" spcFirstLastPara="1" vertOverflow="ellipsis" vert="horz" wrap="square" anchor="ctr" anchorCtr="1"/>
+        <a:lstStyle/>
+        <a:p>
+          <a:pPr>
+            <a:defRPr sz="1400" b="0" i="0" u="none" strike="noStrike" kern="1200" spc="0" baseline="0">
+              <a:solidFill>
+                <a:schemeClr val="tx1">
+                  <a:lumMod val="65000"/>
+                  <a:lumOff val="35000"/>
+                </a:schemeClr>
+              </a:solidFill>
+              <a:latin typeface="+mn-lt"/>
+              <a:ea typeface="+mn-ea"/>
+              <a:cs typeface="+mn-cs"/>
+            </a:defRPr>
+          </a:pPr>
+          <a:endParaRPr lang="hu-HU"/>
+        </a:p>
+      </c:txPr>
+    </c:title>
+    <c:autoTitleDeleted val="0"/>
+    <c:plotArea>
+      <c:layout/>
+      <c:lineChart>
+        <c:grouping val="standard"/>
+        <c:varyColors val="0"/>
+        <c:ser>
+          <c:idx val="0"/>
+          <c:order val="0"/>
+          <c:tx>
+            <c:strRef>
+              <c:f>Munka1!$B$1</c:f>
+              <c:strCache>
+                <c:ptCount val="1"/>
+                <c:pt idx="0">
+                  <c:v>1. adatsor</c:v>
+                </c:pt>
+              </c:strCache>
+            </c:strRef>
+          </c:tx>
+          <c:spPr>
+            <a:ln w="28575" cap="rnd">
+              <a:solidFill>
+                <a:schemeClr val="accent1"/>
+              </a:solidFill>
+              <a:round/>
+            </a:ln>
+            <a:effectLst/>
+          </c:spPr>
+          <c:marker>
+            <c:symbol val="none"/>
+          </c:marker>
+          <c:cat>
+            <c:strRef>
+              <c:f>Munka1!$A$2:$A$5</c:f>
+              <c:strCache>
+                <c:ptCount val="4"/>
+                <c:pt idx="0">
+                  <c:v>Kategória 1</c:v>
+                </c:pt>
+                <c:pt idx="1">
+                  <c:v>Kategória 2</c:v>
+                </c:pt>
+                <c:pt idx="2">
+                  <c:v>Kategória 3</c:v>
+                </c:pt>
+                <c:pt idx="3">
+                  <c:v>Kategória 4</c:v>
+                </c:pt>
+              </c:strCache>
+            </c:strRef>
+          </c:cat>
+          <c:val>
+            <c:numRef>
+              <c:f>Munka1!$B$2:$B$5</c:f>
+              <c:numCache>
+                <c:formatCode>General</c:formatCode>
+                <c:ptCount val="4"/>
+                <c:pt idx="0">
+                  <c:v>4.3</c:v>
+                </c:pt>
+                <c:pt idx="1">
+                  <c:v>2.5</c:v>
+                </c:pt>
+                <c:pt idx="2">
+                  <c:v>3.5</c:v>
+                </c:pt>
+                <c:pt idx="3">
+                  <c:v>4.5</c:v>
+                </c:pt>
+              </c:numCache>
+            </c:numRef>
+          </c:val>
+          <c:smooth val="0"/>
+          <c:extLst>
+            <c:ext xmlns:c16="http://schemas.microsoft.com/office/drawing/2014/chart" uri="{C3380CC4-5D6E-409C-BE32-E72D297353CC}">
+              <c16:uniqueId val="{00000000-68EE-4999-87A2-F24A79EF99B6}"/>
+            </c:ext>
+          </c:extLst>
+        </c:ser>
+        <c:ser>
+          <c:idx val="1"/>
+          <c:order val="1"/>
+          <c:tx>
+            <c:strRef>
+              <c:f>Munka1!$C$1</c:f>
+              <c:strCache>
+                <c:ptCount val="1"/>
+                <c:pt idx="0">
+                  <c:v>2. adatsor</c:v>
+                </c:pt>
+              </c:strCache>
+            </c:strRef>
+          </c:tx>
+          <c:spPr>
+            <a:ln w="28575" cap="rnd">
+              <a:solidFill>
+                <a:schemeClr val="accent2"/>
+              </a:solidFill>
+              <a:round/>
+            </a:ln>
+            <a:effectLst/>
+          </c:spPr>
+          <c:marker>
+            <c:symbol val="none"/>
+          </c:marker>
+          <c:cat>
+            <c:strRef>
+              <c:f>Munka1!$A$2:$A$5</c:f>
+              <c:strCache>
+                <c:ptCount val="4"/>
+                <c:pt idx="0">
+                  <c:v>Kategória 1</c:v>
+                </c:pt>
+                <c:pt idx="1">
+                  <c:v>Kategória 2</c:v>
+                </c:pt>
+                <c:pt idx="2">
+                  <c:v>Kategória 3</c:v>
+                </c:pt>
+                <c:pt idx="3">
+                  <c:v>Kategória 4</c:v>
+                </c:pt>
+              </c:strCache>
+            </c:strRef>
+          </c:cat>
+          <c:val>
+            <c:numRef>
+              <c:f>Munka1!$C$2:$C$5</c:f>
+              <c:numCache>
+                <c:formatCode>General</c:formatCode>
+                <c:ptCount val="4"/>
+                <c:pt idx="0">
+                  <c:v>2.4</c:v>
+                </c:pt>
+                <c:pt idx="1">
+                  <c:v>4.4000000000000004</c:v>
+                </c:pt>
+                <c:pt idx="2">
+                  <c:v>1.8</c:v>
+                </c:pt>
+                <c:pt idx="3">
+                  <c:v>2.8</c:v>
+                </c:pt>
+              </c:numCache>
+            </c:numRef>
+          </c:val>
+          <c:smooth val="0"/>
+          <c:extLst>
+            <c:ext xmlns:c16="http://schemas.microsoft.com/office/drawing/2014/chart" uri="{C3380CC4-5D6E-409C-BE32-E72D297353CC}">
+              <c16:uniqueId val="{00000001-68EE-4999-87A2-F24A79EF99B6}"/>
+            </c:ext>
+          </c:extLst>
+        </c:ser>
+        <c:ser>
+          <c:idx val="2"/>
+          <c:order val="2"/>
+          <c:tx>
+            <c:strRef>
+              <c:f>Munka1!$D$1</c:f>
+              <c:strCache>
+                <c:ptCount val="1"/>
+                <c:pt idx="0">
+                  <c:v>3. adatsor</c:v>
+                </c:pt>
+              </c:strCache>
+            </c:strRef>
+          </c:tx>
+          <c:spPr>
+            <a:ln w="28575" cap="rnd">
+              <a:solidFill>
+                <a:schemeClr val="accent3"/>
+              </a:solidFill>
+              <a:round/>
+            </a:ln>
+            <a:effectLst/>
+          </c:spPr>
+          <c:marker>
+            <c:symbol val="none"/>
+          </c:marker>
+          <c:cat>
+            <c:strRef>
+              <c:f>Munka1!$A$2:$A$5</c:f>
+              <c:strCache>
+                <c:ptCount val="4"/>
+                <c:pt idx="0">
+                  <c:v>Kategória 1</c:v>
+                </c:pt>
+                <c:pt idx="1">
+                  <c:v>Kategória 2</c:v>
+                </c:pt>
+                <c:pt idx="2">
+                  <c:v>Kategória 3</c:v>
+                </c:pt>
+                <c:pt idx="3">
+                  <c:v>Kategória 4</c:v>
+                </c:pt>
+              </c:strCache>
+            </c:strRef>
+          </c:cat>
+          <c:val>
+            <c:numRef>
+              <c:f>Munka1!$D$2:$D$5</c:f>
+              <c:numCache>
+                <c:formatCode>General</c:formatCode>
+                <c:ptCount val="4"/>
+                <c:pt idx="0">
+                  <c:v>2</c:v>
+                </c:pt>
+                <c:pt idx="1">
+                  <c:v>2</c:v>
+                </c:pt>
+                <c:pt idx="2">
+                  <c:v>3</c:v>
+                </c:pt>
+                <c:pt idx="3">
+                  <c:v>5</c:v>
+                </c:pt>
+              </c:numCache>
+            </c:numRef>
+          </c:val>
+          <c:smooth val="0"/>
+          <c:extLst>
+            <c:ext xmlns:c16="http://schemas.microsoft.com/office/drawing/2014/chart" uri="{C3380CC4-5D6E-409C-BE32-E72D297353CC}">
+              <c16:uniqueId val="{00000002-68EE-4999-87A2-F24A79EF99B6}"/>
+            </c:ext>
+          </c:extLst>
+        </c:ser>
+        <c:dLbls>
+          <c:showLegendKey val="0"/>
+          <c:showVal val="0"/>
+          <c:showCatName val="0"/>
+          <c:showSerName val="0"/>
+          <c:showPercent val="0"/>
+          <c:showBubbleSize val="0"/>
+        </c:dLbls>
+        <c:smooth val="0"/>
+        <c:axId val="243813352"/>
+        <c:axId val="159347504"/>
+      </c:lineChart>
+      <c:catAx>
+        <c:axId val="243813352"/>
+        <c:scaling>
+          <c:orientation val="minMax"/>
+        </c:scaling>
+        <c:delete val="0"/>
+        <c:axPos val="b"/>
+        <c:numFmt formatCode="General" sourceLinked="1"/>
+        <c:majorTickMark val="none"/>
+        <c:minorTickMark val="none"/>
+        <c:tickLblPos val="nextTo"/>
+        <c:spPr>
+          <a:noFill/>
+          <a:ln w="9525" cap="flat" cmpd="sng" algn="ctr">
+            <a:solidFill>
+              <a:schemeClr val="tx1">
+                <a:lumMod val="15000"/>
+                <a:lumOff val="85000"/>
+              </a:schemeClr>
+            </a:solidFill>
+            <a:round/>
+          </a:ln>
+          <a:effectLst/>
+        </c:spPr>
+        <c:txPr>
+          <a:bodyPr rot="-60000000" spcFirstLastPara="1" vertOverflow="ellipsis" vert="horz" wrap="square" anchor="ctr" anchorCtr="1"/>
+          <a:lstStyle/>
+          <a:p>
+            <a:pPr>
+              <a:defRPr sz="900" b="0" i="0" u="none" strike="noStrike" kern="1200" baseline="0">
+                <a:solidFill>
+                  <a:schemeClr val="tx1">
+                    <a:lumMod val="65000"/>
+                    <a:lumOff val="35000"/>
+                  </a:schemeClr>
+                </a:solidFill>
+                <a:latin typeface="+mn-lt"/>
+                <a:ea typeface="+mn-ea"/>
+                <a:cs typeface="+mn-cs"/>
+              </a:defRPr>
+            </a:pPr>
+            <a:endParaRPr lang="hu-HU"/>
+          </a:p>
+        </c:txPr>
+        <c:crossAx val="159347504"/>
+        <c:crosses val="autoZero"/>
+        <c:auto val="1"/>
+        <c:lblAlgn val="ctr"/>
+        <c:lblOffset val="100"/>
+        <c:noMultiLvlLbl val="0"/>
+      </c:catAx>
+      <c:valAx>
+        <c:axId val="159347504"/>
+        <c:scaling>
+          <c:orientation val="minMax"/>
+        </c:scaling>
+        <c:delete val="0"/>
+        <c:axPos val="l"/>
+        <c:majorGridlines>
+          <c:spPr>
+            <a:ln w="9525" cap="flat" cmpd="sng" algn="ctr">
+              <a:solidFill>
+                <a:schemeClr val="tx1">
+                  <a:lumMod val="15000"/>
+                  <a:lumOff val="85000"/>
+                </a:schemeClr>
+              </a:solidFill>
+              <a:round/>
+            </a:ln>
+            <a:effectLst/>
+          </c:spPr>
+        </c:majorGridlines>
+        <c:numFmt formatCode="General" sourceLinked="1"/>
+        <c:majorTickMark val="none"/>
+        <c:minorTickMark val="none"/>
+        <c:tickLblPos val="nextTo"/>
+        <c:spPr>
+          <a:noFill/>
+          <a:ln>
+            <a:noFill/>
+          </a:ln>
+          <a:effectLst/>
+        </c:spPr>
+        <c:txPr>
+          <a:bodyPr rot="-60000000" spcFirstLastPara="1" vertOverflow="ellipsis" vert="horz" wrap="square" anchor="ctr" anchorCtr="1"/>
+          <a:lstStyle/>
+          <a:p>
+            <a:pPr>
+              <a:defRPr sz="900" b="0" i="0" u="none" strike="noStrike" kern="1200" baseline="0">
+                <a:solidFill>
+                  <a:schemeClr val="tx1">
+                    <a:lumMod val="65000"/>
+                    <a:lumOff val="35000"/>
+                  </a:schemeClr>
+                </a:solidFill>
+                <a:latin typeface="+mn-lt"/>
+                <a:ea typeface="+mn-ea"/>
+                <a:cs typeface="+mn-cs"/>
+              </a:defRPr>
+            </a:pPr>
+            <a:endParaRPr lang="hu-HU"/>
+          </a:p>
+        </c:txPr>
+        <c:crossAx val="243813352"/>
+        <c:crosses val="autoZero"/>
+        <c:crossBetween val="midCat"/>
+      </c:valAx>
+      <c:spPr>
+        <a:noFill/>
+        <a:ln>
+          <a:noFill/>
+        </a:ln>
+        <a:effectLst/>
+      </c:spPr>
+    </c:plotArea>
+    <c:legend>
+      <c:legendPos val="b"/>
+      <c:overlay val="0"/>
+      <c:spPr>
+        <a:noFill/>
+        <a:ln>
+          <a:noFill/>
+        </a:ln>
+        <a:effectLst/>
+      </c:spPr>
+      <c:txPr>
+        <a:bodyPr rot="0" spcFirstLastPara="1" vertOverflow="ellipsis" vert="horz" wrap="square" anchor="ctr" anchorCtr="1"/>
+        <a:lstStyle/>
+        <a:p>
+          <a:pPr>
+            <a:defRPr sz="900" b="0" i="0" u="none" strike="noStrike" kern="1200" baseline="0">
+              <a:solidFill>
+                <a:schemeClr val="tx1">
+                  <a:lumMod val="65000"/>
+                  <a:lumOff val="35000"/>
+                </a:schemeClr>
+              </a:solidFill>
+              <a:latin typeface="+mn-lt"/>
+              <a:ea typeface="+mn-ea"/>
+              <a:cs typeface="+mn-cs"/>
+            </a:defRPr>
+          </a:pPr>
+          <a:endParaRPr lang="hu-HU"/>
+        </a:p>
+      </c:txPr>
+    </c:legend>
+    <c:plotVisOnly val="1"/>
+    <c:dispBlanksAs val="gap"/>
+    <c:extLst>
+      <c:ext xmlns:c16r3="http://schemas.microsoft.com/office/drawing/2017/03/chart" uri="{56B9EC1D-385E-4148-901F-78D8002777C0}">
+        <c16r3:dataDisplayOptions16>
+          <c16r3:dispNaAsBlank val="1"/>
+        </c16r3:dataDisplayOptions16>
+      </c:ext>
+    </c:extLst>
+    <c:showDLblsOverMax val="0"/>
+  </c:chart>
+  <c:spPr>
+    <a:solidFill>
+      <a:schemeClr val="bg1"/>
+    </a:solidFill>
+    <a:ln w="9525" cap="flat" cmpd="sng" algn="ctr">
+      <a:solidFill>
+        <a:schemeClr val="tx1">
+          <a:lumMod val="15000"/>
+          <a:lumOff val="85000"/>
+        </a:schemeClr>
+      </a:solidFill>
+      <a:round/>
+    </a:ln>
+    <a:effectLst/>
+  </c:spPr>
+  <c:txPr>
+    <a:bodyPr/>
+    <a:lstStyle/>
+    <a:p>
+      <a:pPr>
+        <a:defRPr/>
+      </a:pPr>
+      <a:endParaRPr lang="hu-HU"/>
     </a:p>
   </c:txPr>
   <c:externalData r:id="rId3">
@@ -1068,7 +1559,563 @@
 </cs:colorStyle>
 </file>
 
+<file path=word/charts/colors2.xml><?xml version="1.0" encoding="utf-8"?>
+<cs:colorStyle xmlns:cs="http://schemas.microsoft.com/office/drawing/2012/chartStyle" xmlns:a="http://schemas.openxmlformats.org/drawingml/2006/main" meth="cycle" id="10">
+  <a:schemeClr val="accent1"/>
+  <a:schemeClr val="accent2"/>
+  <a:schemeClr val="accent3"/>
+  <a:schemeClr val="accent4"/>
+  <a:schemeClr val="accent5"/>
+  <a:schemeClr val="accent6"/>
+  <cs:variation/>
+  <cs:variation>
+    <a:lumMod val="60000"/>
+  </cs:variation>
+  <cs:variation>
+    <a:lumMod val="80000"/>
+    <a:lumOff val="20000"/>
+  </cs:variation>
+  <cs:variation>
+    <a:lumMod val="80000"/>
+  </cs:variation>
+  <cs:variation>
+    <a:lumMod val="60000"/>
+    <a:lumOff val="40000"/>
+  </cs:variation>
+  <cs:variation>
+    <a:lumMod val="50000"/>
+  </cs:variation>
+  <cs:variation>
+    <a:lumMod val="70000"/>
+    <a:lumOff val="30000"/>
+  </cs:variation>
+  <cs:variation>
+    <a:lumMod val="70000"/>
+  </cs:variation>
+  <cs:variation>
+    <a:lumMod val="50000"/>
+    <a:lumOff val="50000"/>
+  </cs:variation>
+</cs:colorStyle>
+</file>
+
 <file path=word/charts/style1.xml><?xml version="1.0" encoding="utf-8"?>
+<cs:chartStyle xmlns:cs="http://schemas.microsoft.com/office/drawing/2012/chartStyle" xmlns:a="http://schemas.openxmlformats.org/drawingml/2006/main" id="227">
+  <cs:axisTitle>
+    <cs:lnRef idx="0"/>
+    <cs:fillRef idx="0"/>
+    <cs:effectRef idx="0"/>
+    <cs:fontRef idx="minor">
+      <a:schemeClr val="tx1">
+        <a:lumMod val="65000"/>
+        <a:lumOff val="35000"/>
+      </a:schemeClr>
+    </cs:fontRef>
+    <cs:defRPr sz="1000" kern="1200"/>
+  </cs:axisTitle>
+  <cs:categoryAxis>
+    <cs:lnRef idx="0"/>
+    <cs:fillRef idx="0"/>
+    <cs:effectRef idx="0"/>
+    <cs:fontRef idx="minor">
+      <a:schemeClr val="tx1">
+        <a:lumMod val="65000"/>
+        <a:lumOff val="35000"/>
+      </a:schemeClr>
+    </cs:fontRef>
+    <cs:spPr>
+      <a:ln w="9525" cap="flat" cmpd="sng" algn="ctr">
+        <a:solidFill>
+          <a:schemeClr val="tx1">
+            <a:lumMod val="15000"/>
+            <a:lumOff val="85000"/>
+          </a:schemeClr>
+        </a:solidFill>
+        <a:round/>
+      </a:ln>
+    </cs:spPr>
+    <cs:defRPr sz="900" kern="1200"/>
+  </cs:categoryAxis>
+  <cs:chartArea mods="allowNoFillOverride allowNoLineOverride">
+    <cs:lnRef idx="0"/>
+    <cs:fillRef idx="0"/>
+    <cs:effectRef idx="0"/>
+    <cs:fontRef idx="minor">
+      <a:schemeClr val="tx1"/>
+    </cs:fontRef>
+    <cs:spPr>
+      <a:solidFill>
+        <a:schemeClr val="bg1"/>
+      </a:solidFill>
+      <a:ln w="9525" cap="flat" cmpd="sng" algn="ctr">
+        <a:solidFill>
+          <a:schemeClr val="tx1">
+            <a:lumMod val="15000"/>
+            <a:lumOff val="85000"/>
+          </a:schemeClr>
+        </a:solidFill>
+        <a:round/>
+      </a:ln>
+    </cs:spPr>
+    <cs:defRPr sz="1000" kern="1200"/>
+  </cs:chartArea>
+  <cs:dataLabel>
+    <cs:lnRef idx="0"/>
+    <cs:fillRef idx="0"/>
+    <cs:effectRef idx="0"/>
+    <cs:fontRef idx="minor">
+      <a:schemeClr val="tx1">
+        <a:lumMod val="75000"/>
+        <a:lumOff val="25000"/>
+      </a:schemeClr>
+    </cs:fontRef>
+    <cs:defRPr sz="900" kern="1200"/>
+  </cs:dataLabel>
+  <cs:dataLabelCallout>
+    <cs:lnRef idx="0"/>
+    <cs:fillRef idx="0"/>
+    <cs:effectRef idx="0"/>
+    <cs:fontRef idx="minor">
+      <a:schemeClr val="dk1">
+        <a:lumMod val="65000"/>
+        <a:lumOff val="35000"/>
+      </a:schemeClr>
+    </cs:fontRef>
+    <cs:spPr>
+      <a:solidFill>
+        <a:schemeClr val="lt1"/>
+      </a:solidFill>
+      <a:ln>
+        <a:solidFill>
+          <a:schemeClr val="dk1">
+            <a:lumMod val="25000"/>
+            <a:lumOff val="75000"/>
+          </a:schemeClr>
+        </a:solidFill>
+      </a:ln>
+    </cs:spPr>
+    <cs:defRPr sz="900" kern="1200"/>
+    <cs:bodyPr rot="0" spcFirstLastPara="1" vertOverflow="clip" horzOverflow="clip" vert="horz" wrap="square" lIns="36576" tIns="18288" rIns="36576" bIns="18288" anchor="ctr" anchorCtr="1">
+      <a:spAutoFit/>
+    </cs:bodyPr>
+  </cs:dataLabelCallout>
+  <cs:dataPoint>
+    <cs:lnRef idx="0"/>
+    <cs:fillRef idx="1">
+      <cs:styleClr val="auto"/>
+    </cs:fillRef>
+    <cs:effectRef idx="0"/>
+    <cs:fontRef idx="minor">
+      <a:schemeClr val="tx1"/>
+    </cs:fontRef>
+    <cs:spPr>
+      <a:solidFill>
+        <a:schemeClr val="phClr"/>
+      </a:solidFill>
+    </cs:spPr>
+  </cs:dataPoint>
+  <cs:dataPoint3D>
+    <cs:lnRef idx="0"/>
+    <cs:fillRef idx="1">
+      <cs:styleClr val="auto"/>
+    </cs:fillRef>
+    <cs:effectRef idx="0"/>
+    <cs:fontRef idx="minor">
+      <a:schemeClr val="tx1"/>
+    </cs:fontRef>
+    <cs:spPr>
+      <a:solidFill>
+        <a:schemeClr val="phClr"/>
+      </a:solidFill>
+    </cs:spPr>
+  </cs:dataPoint3D>
+  <cs:dataPointLine>
+    <cs:lnRef idx="0">
+      <cs:styleClr val="auto"/>
+    </cs:lnRef>
+    <cs:fillRef idx="1"/>
+    <cs:effectRef idx="0"/>
+    <cs:fontRef idx="minor">
+      <a:schemeClr val="tx1"/>
+    </cs:fontRef>
+    <cs:spPr>
+      <a:ln w="28575" cap="rnd">
+        <a:solidFill>
+          <a:schemeClr val="phClr"/>
+        </a:solidFill>
+        <a:round/>
+      </a:ln>
+    </cs:spPr>
+  </cs:dataPointLine>
+  <cs:dataPointMarker>
+    <cs:lnRef idx="0">
+      <cs:styleClr val="auto"/>
+    </cs:lnRef>
+    <cs:fillRef idx="1">
+      <cs:styleClr val="auto"/>
+    </cs:fillRef>
+    <cs:effectRef idx="0"/>
+    <cs:fontRef idx="minor">
+      <a:schemeClr val="tx1"/>
+    </cs:fontRef>
+    <cs:spPr>
+      <a:solidFill>
+        <a:schemeClr val="phClr"/>
+      </a:solidFill>
+      <a:ln w="9525">
+        <a:solidFill>
+          <a:schemeClr val="phClr"/>
+        </a:solidFill>
+      </a:ln>
+    </cs:spPr>
+  </cs:dataPointMarker>
+  <cs:dataPointMarkerLayout symbol="circle" size="5"/>
+  <cs:dataPointWireframe>
+    <cs:lnRef idx="0">
+      <cs:styleClr val="auto"/>
+    </cs:lnRef>
+    <cs:fillRef idx="1"/>
+    <cs:effectRef idx="0"/>
+    <cs:fontRef idx="minor">
+      <a:schemeClr val="tx1"/>
+    </cs:fontRef>
+    <cs:spPr>
+      <a:ln w="9525" cap="rnd">
+        <a:solidFill>
+          <a:schemeClr val="phClr"/>
+        </a:solidFill>
+        <a:round/>
+      </a:ln>
+    </cs:spPr>
+  </cs:dataPointWireframe>
+  <cs:dataTable>
+    <cs:lnRef idx="0"/>
+    <cs:fillRef idx="0"/>
+    <cs:effectRef idx="0"/>
+    <cs:fontRef idx="minor">
+      <a:schemeClr val="tx1">
+        <a:lumMod val="65000"/>
+        <a:lumOff val="35000"/>
+      </a:schemeClr>
+    </cs:fontRef>
+    <cs:spPr>
+      <a:noFill/>
+      <a:ln w="9525" cap="flat" cmpd="sng" algn="ctr">
+        <a:solidFill>
+          <a:schemeClr val="tx1">
+            <a:lumMod val="15000"/>
+            <a:lumOff val="85000"/>
+          </a:schemeClr>
+        </a:solidFill>
+        <a:round/>
+      </a:ln>
+    </cs:spPr>
+    <cs:defRPr sz="900" kern="1200"/>
+  </cs:dataTable>
+  <cs:downBar>
+    <cs:lnRef idx="0"/>
+    <cs:fillRef idx="0"/>
+    <cs:effectRef idx="0"/>
+    <cs:fontRef idx="minor">
+      <a:schemeClr val="dk1"/>
+    </cs:fontRef>
+    <cs:spPr>
+      <a:solidFill>
+        <a:schemeClr val="dk1">
+          <a:lumMod val="65000"/>
+          <a:lumOff val="35000"/>
+        </a:schemeClr>
+      </a:solidFill>
+      <a:ln w="9525">
+        <a:solidFill>
+          <a:schemeClr val="tx1">
+            <a:lumMod val="65000"/>
+            <a:lumOff val="35000"/>
+          </a:schemeClr>
+        </a:solidFill>
+      </a:ln>
+    </cs:spPr>
+  </cs:downBar>
+  <cs:dropLine>
+    <cs:lnRef idx="0"/>
+    <cs:fillRef idx="0"/>
+    <cs:effectRef idx="0"/>
+    <cs:fontRef idx="minor">
+      <a:schemeClr val="tx1"/>
+    </cs:fontRef>
+    <cs:spPr>
+      <a:ln w="9525" cap="flat" cmpd="sng" algn="ctr">
+        <a:solidFill>
+          <a:schemeClr val="tx1">
+            <a:lumMod val="35000"/>
+            <a:lumOff val="65000"/>
+          </a:schemeClr>
+        </a:solidFill>
+        <a:round/>
+      </a:ln>
+    </cs:spPr>
+  </cs:dropLine>
+  <cs:errorBar>
+    <cs:lnRef idx="0"/>
+    <cs:fillRef idx="0"/>
+    <cs:effectRef idx="0"/>
+    <cs:fontRef idx="minor">
+      <a:schemeClr val="tx1"/>
+    </cs:fontRef>
+    <cs:spPr>
+      <a:ln w="9525" cap="flat" cmpd="sng" algn="ctr">
+        <a:solidFill>
+          <a:schemeClr val="tx1">
+            <a:lumMod val="65000"/>
+            <a:lumOff val="35000"/>
+          </a:schemeClr>
+        </a:solidFill>
+        <a:round/>
+      </a:ln>
+    </cs:spPr>
+  </cs:errorBar>
+  <cs:floor>
+    <cs:lnRef idx="0"/>
+    <cs:fillRef idx="0"/>
+    <cs:effectRef idx="0"/>
+    <cs:fontRef idx="minor">
+      <a:schemeClr val="tx1"/>
+    </cs:fontRef>
+    <cs:spPr>
+      <a:noFill/>
+      <a:ln>
+        <a:noFill/>
+      </a:ln>
+    </cs:spPr>
+  </cs:floor>
+  <cs:gridlineMajor>
+    <cs:lnRef idx="0"/>
+    <cs:fillRef idx="0"/>
+    <cs:effectRef idx="0"/>
+    <cs:fontRef idx="minor">
+      <a:schemeClr val="tx1"/>
+    </cs:fontRef>
+    <cs:spPr>
+      <a:ln w="9525" cap="flat" cmpd="sng" algn="ctr">
+        <a:solidFill>
+          <a:schemeClr val="tx1">
+            <a:lumMod val="15000"/>
+            <a:lumOff val="85000"/>
+          </a:schemeClr>
+        </a:solidFill>
+        <a:round/>
+      </a:ln>
+    </cs:spPr>
+  </cs:gridlineMajor>
+  <cs:gridlineMinor>
+    <cs:lnRef idx="0"/>
+    <cs:fillRef idx="0"/>
+    <cs:effectRef idx="0"/>
+    <cs:fontRef idx="minor">
+      <a:schemeClr val="tx1"/>
+    </cs:fontRef>
+    <cs:spPr>
+      <a:ln w="9525" cap="flat" cmpd="sng" algn="ctr">
+        <a:solidFill>
+          <a:schemeClr val="tx1">
+            <a:lumMod val="5000"/>
+            <a:lumOff val="95000"/>
+          </a:schemeClr>
+        </a:solidFill>
+        <a:round/>
+      </a:ln>
+    </cs:spPr>
+  </cs:gridlineMinor>
+  <cs:hiLoLine>
+    <cs:lnRef idx="0"/>
+    <cs:fillRef idx="0"/>
+    <cs:effectRef idx="0"/>
+    <cs:fontRef idx="minor">
+      <a:schemeClr val="tx1"/>
+    </cs:fontRef>
+    <cs:spPr>
+      <a:ln w="9525" cap="flat" cmpd="sng" algn="ctr">
+        <a:solidFill>
+          <a:schemeClr val="tx1">
+            <a:lumMod val="75000"/>
+            <a:lumOff val="25000"/>
+          </a:schemeClr>
+        </a:solidFill>
+        <a:round/>
+      </a:ln>
+    </cs:spPr>
+  </cs:hiLoLine>
+  <cs:leaderLine>
+    <cs:lnRef idx="0"/>
+    <cs:fillRef idx="0"/>
+    <cs:effectRef idx="0"/>
+    <cs:fontRef idx="minor">
+      <a:schemeClr val="tx1"/>
+    </cs:fontRef>
+    <cs:spPr>
+      <a:ln w="9525" cap="flat" cmpd="sng" algn="ctr">
+        <a:solidFill>
+          <a:schemeClr val="tx1">
+            <a:lumMod val="35000"/>
+            <a:lumOff val="65000"/>
+          </a:schemeClr>
+        </a:solidFill>
+        <a:round/>
+      </a:ln>
+    </cs:spPr>
+  </cs:leaderLine>
+  <cs:legend>
+    <cs:lnRef idx="0"/>
+    <cs:fillRef idx="0"/>
+    <cs:effectRef idx="0"/>
+    <cs:fontRef idx="minor">
+      <a:schemeClr val="tx1">
+        <a:lumMod val="65000"/>
+        <a:lumOff val="35000"/>
+      </a:schemeClr>
+    </cs:fontRef>
+    <cs:defRPr sz="900" kern="1200"/>
+  </cs:legend>
+  <cs:plotArea mods="allowNoFillOverride allowNoLineOverride">
+    <cs:lnRef idx="0"/>
+    <cs:fillRef idx="0"/>
+    <cs:effectRef idx="0"/>
+    <cs:fontRef idx="minor">
+      <a:schemeClr val="tx1"/>
+    </cs:fontRef>
+  </cs:plotArea>
+  <cs:plotArea3D mods="allowNoFillOverride allowNoLineOverride">
+    <cs:lnRef idx="0"/>
+    <cs:fillRef idx="0"/>
+    <cs:effectRef idx="0"/>
+    <cs:fontRef idx="minor">
+      <a:schemeClr val="tx1"/>
+    </cs:fontRef>
+  </cs:plotArea3D>
+  <cs:seriesAxis>
+    <cs:lnRef idx="0"/>
+    <cs:fillRef idx="0"/>
+    <cs:effectRef idx="0"/>
+    <cs:fontRef idx="minor">
+      <a:schemeClr val="tx1">
+        <a:lumMod val="65000"/>
+        <a:lumOff val="35000"/>
+      </a:schemeClr>
+    </cs:fontRef>
+    <cs:defRPr sz="900" kern="1200"/>
+  </cs:seriesAxis>
+  <cs:seriesLine>
+    <cs:lnRef idx="0"/>
+    <cs:fillRef idx="0"/>
+    <cs:effectRef idx="0"/>
+    <cs:fontRef idx="minor">
+      <a:schemeClr val="tx1"/>
+    </cs:fontRef>
+    <cs:spPr>
+      <a:ln w="9525" cap="flat" cmpd="sng" algn="ctr">
+        <a:solidFill>
+          <a:schemeClr val="tx1">
+            <a:lumMod val="35000"/>
+            <a:lumOff val="65000"/>
+          </a:schemeClr>
+        </a:solidFill>
+        <a:round/>
+      </a:ln>
+    </cs:spPr>
+  </cs:seriesLine>
+  <cs:title>
+    <cs:lnRef idx="0"/>
+    <cs:fillRef idx="0"/>
+    <cs:effectRef idx="0"/>
+    <cs:fontRef idx="minor">
+      <a:schemeClr val="tx1">
+        <a:lumMod val="65000"/>
+        <a:lumOff val="35000"/>
+      </a:schemeClr>
+    </cs:fontRef>
+    <cs:defRPr sz="1400" b="0" kern="1200" spc="0" baseline="0"/>
+  </cs:title>
+  <cs:trendline>
+    <cs:lnRef idx="0">
+      <cs:styleClr val="auto"/>
+    </cs:lnRef>
+    <cs:fillRef idx="0"/>
+    <cs:effectRef idx="0"/>
+    <cs:fontRef idx="minor">
+      <a:schemeClr val="tx1"/>
+    </cs:fontRef>
+    <cs:spPr>
+      <a:ln w="19050" cap="rnd">
+        <a:solidFill>
+          <a:schemeClr val="phClr"/>
+        </a:solidFill>
+        <a:prstDash val="sysDot"/>
+      </a:ln>
+    </cs:spPr>
+  </cs:trendline>
+  <cs:trendlineLabel>
+    <cs:lnRef idx="0"/>
+    <cs:fillRef idx="0"/>
+    <cs:effectRef idx="0"/>
+    <cs:fontRef idx="minor">
+      <a:schemeClr val="tx1">
+        <a:lumMod val="65000"/>
+        <a:lumOff val="35000"/>
+      </a:schemeClr>
+    </cs:fontRef>
+    <cs:defRPr sz="900" kern="1200"/>
+  </cs:trendlineLabel>
+  <cs:upBar>
+    <cs:lnRef idx="0"/>
+    <cs:fillRef idx="0"/>
+    <cs:effectRef idx="0"/>
+    <cs:fontRef idx="minor">
+      <a:schemeClr val="dk1"/>
+    </cs:fontRef>
+    <cs:spPr>
+      <a:solidFill>
+        <a:schemeClr val="lt1"/>
+      </a:solidFill>
+      <a:ln w="9525">
+        <a:solidFill>
+          <a:schemeClr val="tx1">
+            <a:lumMod val="15000"/>
+            <a:lumOff val="85000"/>
+          </a:schemeClr>
+        </a:solidFill>
+      </a:ln>
+    </cs:spPr>
+  </cs:upBar>
+  <cs:valueAxis>
+    <cs:lnRef idx="0"/>
+    <cs:fillRef idx="0"/>
+    <cs:effectRef idx="0"/>
+    <cs:fontRef idx="minor">
+      <a:schemeClr val="tx1">
+        <a:lumMod val="65000"/>
+        <a:lumOff val="35000"/>
+      </a:schemeClr>
+    </cs:fontRef>
+    <cs:defRPr sz="900" kern="1200"/>
+  </cs:valueAxis>
+  <cs:wall>
+    <cs:lnRef idx="0"/>
+    <cs:fillRef idx="0"/>
+    <cs:effectRef idx="0"/>
+    <cs:fontRef idx="minor">
+      <a:schemeClr val="tx1"/>
+    </cs:fontRef>
+    <cs:spPr>
+      <a:noFill/>
+      <a:ln>
+        <a:noFill/>
+      </a:ln>
+    </cs:spPr>
+  </cs:wall>
+</cs:chartStyle>
+</file>
+
+<file path=word/charts/style2.xml><?xml version="1.0" encoding="utf-8"?>
 <cs:chartStyle xmlns:cs="http://schemas.microsoft.com/office/drawing/2012/chartStyle" xmlns:a="http://schemas.openxmlformats.org/drawingml/2006/main" id="227">
   <cs:axisTitle>
     <cs:lnRef idx="0"/>

</xml_diff>